<commit_message>
ueberschriften und toc updated
</commit_message>
<xml_diff>
--- a/Lastenheft-Vorlage.docx
+++ b/Lastenheft-Vorlage.docx
@@ -1040,16 +1040,2640 @@
         </w:rPr>
       </w:pPr>
     </w:p>
-    <w:p>
-      <w:pPr>
-        <w:rPr>
-          <w:b/>
-          <w:bCs/>
-        </w:rPr>
-      </w:pPr>
-    </w:p>
-    <w:p>
-      <w:pPr>
+    <w:p/>
+    <w:sdt>
+      <w:sdtPr>
+        <w:id w:val="1941944695"/>
+        <w:docPartObj>
+          <w:docPartGallery w:val="Table of Contents"/>
+          <w:docPartUnique/>
+        </w:docPartObj>
+      </w:sdtPr>
+      <w:sdtContent>
+        <w:p>
+          <w:r>
+            <w:t>Inhalt</w:t>
+          </w:r>
+        </w:p>
+        <w:p>
+          <w:pPr>
+            <w:pStyle w:val="Verzeichnis1"/>
+            <w:tabs>
+              <w:tab w:val="left" w:pos="440"/>
+              <w:tab w:val="right" w:leader="dot" w:pos="9062"/>
+            </w:tabs>
+            <w:rPr>
+              <w:rFonts w:cstheme="minorBidi"/>
+              <w:noProof/>
+              <w:kern w:val="2"/>
+              <w:sz w:val="24"/>
+              <w:szCs w:val="24"/>
+              <w14:ligatures w14:val="standardContextual"/>
+            </w:rPr>
+          </w:pPr>
+          <w:r>
+            <w:fldChar w:fldCharType="begin"/>
+          </w:r>
+          <w:r>
+            <w:instrText xml:space="preserve"> TOC \o "1-3" \h \z \u </w:instrText>
+          </w:r>
+          <w:r>
+            <w:fldChar w:fldCharType="separate"/>
+          </w:r>
+          <w:hyperlink w:anchor="_Toc211864863" w:history="1">
+            <w:r>
+              <w:rPr>
+                <w:rStyle w:val="Hyperlink"/>
+                <w:noProof/>
+              </w:rPr>
+              <w:t>1</w:t>
+            </w:r>
+            <w:r>
+              <w:rPr>
+                <w:rFonts w:cstheme="minorBidi"/>
+                <w:noProof/>
+                <w:kern w:val="2"/>
+                <w:sz w:val="24"/>
+                <w:szCs w:val="24"/>
+                <w14:ligatures w14:val="standardContextual"/>
+              </w:rPr>
+              <w:tab/>
+            </w:r>
+            <w:r>
+              <w:rPr>
+                <w:rStyle w:val="Hyperlink"/>
+                <w:noProof/>
+              </w:rPr>
+              <w:t>Einleitung</w:t>
+            </w:r>
+            <w:r>
+              <w:rPr>
+                <w:noProof/>
+                <w:webHidden/>
+              </w:rPr>
+              <w:tab/>
+            </w:r>
+            <w:r>
+              <w:rPr>
+                <w:noProof/>
+                <w:webHidden/>
+              </w:rPr>
+              <w:fldChar w:fldCharType="begin"/>
+            </w:r>
+            <w:r>
+              <w:rPr>
+                <w:noProof/>
+                <w:webHidden/>
+              </w:rPr>
+              <w:instrText xml:space="preserve"> PAGEREF _Toc211864863 \h </w:instrText>
+            </w:r>
+            <w:r>
+              <w:rPr>
+                <w:noProof/>
+                <w:webHidden/>
+              </w:rPr>
+            </w:r>
+            <w:r>
+              <w:rPr>
+                <w:noProof/>
+                <w:webHidden/>
+              </w:rPr>
+              <w:fldChar w:fldCharType="separate"/>
+            </w:r>
+            <w:r>
+              <w:rPr>
+                <w:noProof/>
+                <w:webHidden/>
+              </w:rPr>
+              <w:t>3</w:t>
+            </w:r>
+            <w:r>
+              <w:rPr>
+                <w:noProof/>
+                <w:webHidden/>
+              </w:rPr>
+              <w:fldChar w:fldCharType="end"/>
+            </w:r>
+          </w:hyperlink>
+        </w:p>
+        <w:p>
+          <w:pPr>
+            <w:pStyle w:val="Verzeichnis1"/>
+            <w:tabs>
+              <w:tab w:val="left" w:pos="440"/>
+              <w:tab w:val="right" w:leader="dot" w:pos="9062"/>
+            </w:tabs>
+            <w:rPr>
+              <w:rFonts w:cstheme="minorBidi"/>
+              <w:noProof/>
+              <w:kern w:val="2"/>
+              <w:sz w:val="24"/>
+              <w:szCs w:val="24"/>
+              <w14:ligatures w14:val="standardContextual"/>
+            </w:rPr>
+          </w:pPr>
+          <w:hyperlink w:anchor="_Toc211864864" w:history="1">
+            <w:r>
+              <w:rPr>
+                <w:rStyle w:val="Hyperlink"/>
+                <w:b/>
+                <w:bCs/>
+                <w:noProof/>
+              </w:rPr>
+              <w:t>2</w:t>
+            </w:r>
+            <w:r>
+              <w:rPr>
+                <w:rFonts w:cstheme="minorBidi"/>
+                <w:noProof/>
+                <w:kern w:val="2"/>
+                <w:sz w:val="24"/>
+                <w:szCs w:val="24"/>
+                <w14:ligatures w14:val="standardContextual"/>
+              </w:rPr>
+              <w:tab/>
+            </w:r>
+            <w:r>
+              <w:rPr>
+                <w:rStyle w:val="Hyperlink"/>
+                <w:noProof/>
+              </w:rPr>
+              <w:t>Allgemeines</w:t>
+            </w:r>
+            <w:r>
+              <w:rPr>
+                <w:noProof/>
+                <w:webHidden/>
+              </w:rPr>
+              <w:tab/>
+            </w:r>
+            <w:r>
+              <w:rPr>
+                <w:noProof/>
+                <w:webHidden/>
+              </w:rPr>
+              <w:fldChar w:fldCharType="begin"/>
+            </w:r>
+            <w:r>
+              <w:rPr>
+                <w:noProof/>
+                <w:webHidden/>
+              </w:rPr>
+              <w:instrText xml:space="preserve"> PAGEREF _Toc211864864 \h </w:instrText>
+            </w:r>
+            <w:r>
+              <w:rPr>
+                <w:noProof/>
+                <w:webHidden/>
+              </w:rPr>
+            </w:r>
+            <w:r>
+              <w:rPr>
+                <w:noProof/>
+                <w:webHidden/>
+              </w:rPr>
+              <w:fldChar w:fldCharType="separate"/>
+            </w:r>
+            <w:r>
+              <w:rPr>
+                <w:noProof/>
+                <w:webHidden/>
+              </w:rPr>
+              <w:t>3</w:t>
+            </w:r>
+            <w:r>
+              <w:rPr>
+                <w:noProof/>
+                <w:webHidden/>
+              </w:rPr>
+              <w:fldChar w:fldCharType="end"/>
+            </w:r>
+          </w:hyperlink>
+        </w:p>
+        <w:p>
+          <w:pPr>
+            <w:pStyle w:val="Verzeichnis2"/>
+            <w:tabs>
+              <w:tab w:val="left" w:pos="960"/>
+              <w:tab w:val="right" w:leader="dot" w:pos="9062"/>
+            </w:tabs>
+            <w:rPr>
+              <w:rFonts w:cstheme="minorBidi"/>
+              <w:noProof/>
+              <w:kern w:val="2"/>
+              <w:sz w:val="24"/>
+              <w:szCs w:val="24"/>
+              <w14:ligatures w14:val="standardContextual"/>
+            </w:rPr>
+          </w:pPr>
+          <w:hyperlink w:anchor="_Toc211864865" w:history="1">
+            <w:r>
+              <w:rPr>
+                <w:rStyle w:val="Hyperlink"/>
+                <w:noProof/>
+              </w:rPr>
+              <w:t>2.1</w:t>
+            </w:r>
+            <w:r>
+              <w:rPr>
+                <w:rFonts w:cstheme="minorBidi"/>
+                <w:noProof/>
+                <w:kern w:val="2"/>
+                <w:sz w:val="24"/>
+                <w:szCs w:val="24"/>
+                <w14:ligatures w14:val="standardContextual"/>
+              </w:rPr>
+              <w:tab/>
+            </w:r>
+            <w:r>
+              <w:rPr>
+                <w:rStyle w:val="Hyperlink"/>
+                <w:noProof/>
+              </w:rPr>
+              <w:t>Ziel und Zweck des Dokuments</w:t>
+            </w:r>
+            <w:r>
+              <w:rPr>
+                <w:noProof/>
+                <w:webHidden/>
+              </w:rPr>
+              <w:tab/>
+            </w:r>
+            <w:r>
+              <w:rPr>
+                <w:noProof/>
+                <w:webHidden/>
+              </w:rPr>
+              <w:fldChar w:fldCharType="begin"/>
+            </w:r>
+            <w:r>
+              <w:rPr>
+                <w:noProof/>
+                <w:webHidden/>
+              </w:rPr>
+              <w:instrText xml:space="preserve"> PAGEREF _Toc211864865 \h </w:instrText>
+            </w:r>
+            <w:r>
+              <w:rPr>
+                <w:noProof/>
+                <w:webHidden/>
+              </w:rPr>
+            </w:r>
+            <w:r>
+              <w:rPr>
+                <w:noProof/>
+                <w:webHidden/>
+              </w:rPr>
+              <w:fldChar w:fldCharType="separate"/>
+            </w:r>
+            <w:r>
+              <w:rPr>
+                <w:noProof/>
+                <w:webHidden/>
+              </w:rPr>
+              <w:t>3</w:t>
+            </w:r>
+            <w:r>
+              <w:rPr>
+                <w:noProof/>
+                <w:webHidden/>
+              </w:rPr>
+              <w:fldChar w:fldCharType="end"/>
+            </w:r>
+          </w:hyperlink>
+        </w:p>
+        <w:p>
+          <w:pPr>
+            <w:pStyle w:val="Verzeichnis2"/>
+            <w:tabs>
+              <w:tab w:val="left" w:pos="960"/>
+              <w:tab w:val="right" w:leader="dot" w:pos="9062"/>
+            </w:tabs>
+            <w:rPr>
+              <w:rFonts w:cstheme="minorBidi"/>
+              <w:noProof/>
+              <w:kern w:val="2"/>
+              <w:sz w:val="24"/>
+              <w:szCs w:val="24"/>
+              <w14:ligatures w14:val="standardContextual"/>
+            </w:rPr>
+          </w:pPr>
+          <w:hyperlink w:anchor="_Toc211864866" w:history="1">
+            <w:r>
+              <w:rPr>
+                <w:rStyle w:val="Hyperlink"/>
+                <w:noProof/>
+              </w:rPr>
+              <w:t>2.2</w:t>
+            </w:r>
+            <w:r>
+              <w:rPr>
+                <w:rFonts w:cstheme="minorBidi"/>
+                <w:noProof/>
+                <w:kern w:val="2"/>
+                <w:sz w:val="24"/>
+                <w:szCs w:val="24"/>
+                <w14:ligatures w14:val="standardContextual"/>
+              </w:rPr>
+              <w:tab/>
+            </w:r>
+            <w:r>
+              <w:rPr>
+                <w:rStyle w:val="Hyperlink"/>
+                <w:noProof/>
+              </w:rPr>
+              <w:t>Ausgangssituation</w:t>
+            </w:r>
+            <w:r>
+              <w:rPr>
+                <w:noProof/>
+                <w:webHidden/>
+              </w:rPr>
+              <w:tab/>
+            </w:r>
+            <w:r>
+              <w:rPr>
+                <w:noProof/>
+                <w:webHidden/>
+              </w:rPr>
+              <w:fldChar w:fldCharType="begin"/>
+            </w:r>
+            <w:r>
+              <w:rPr>
+                <w:noProof/>
+                <w:webHidden/>
+              </w:rPr>
+              <w:instrText xml:space="preserve"> PAGEREF _Toc211864866 \h </w:instrText>
+            </w:r>
+            <w:r>
+              <w:rPr>
+                <w:noProof/>
+                <w:webHidden/>
+              </w:rPr>
+            </w:r>
+            <w:r>
+              <w:rPr>
+                <w:noProof/>
+                <w:webHidden/>
+              </w:rPr>
+              <w:fldChar w:fldCharType="separate"/>
+            </w:r>
+            <w:r>
+              <w:rPr>
+                <w:noProof/>
+                <w:webHidden/>
+              </w:rPr>
+              <w:t>3</w:t>
+            </w:r>
+            <w:r>
+              <w:rPr>
+                <w:noProof/>
+                <w:webHidden/>
+              </w:rPr>
+              <w:fldChar w:fldCharType="end"/>
+            </w:r>
+          </w:hyperlink>
+        </w:p>
+        <w:p>
+          <w:pPr>
+            <w:pStyle w:val="Verzeichnis2"/>
+            <w:tabs>
+              <w:tab w:val="left" w:pos="960"/>
+              <w:tab w:val="right" w:leader="dot" w:pos="9062"/>
+            </w:tabs>
+            <w:rPr>
+              <w:rFonts w:cstheme="minorBidi"/>
+              <w:noProof/>
+              <w:kern w:val="2"/>
+              <w:sz w:val="24"/>
+              <w:szCs w:val="24"/>
+              <w14:ligatures w14:val="standardContextual"/>
+            </w:rPr>
+          </w:pPr>
+          <w:hyperlink w:anchor="_Toc211864867" w:history="1">
+            <w:r>
+              <w:rPr>
+                <w:rStyle w:val="Hyperlink"/>
+                <w:noProof/>
+              </w:rPr>
+              <w:t>2.3</w:t>
+            </w:r>
+            <w:r>
+              <w:rPr>
+                <w:rFonts w:cstheme="minorBidi"/>
+                <w:noProof/>
+                <w:kern w:val="2"/>
+                <w:sz w:val="24"/>
+                <w:szCs w:val="24"/>
+                <w14:ligatures w14:val="standardContextual"/>
+              </w:rPr>
+              <w:tab/>
+            </w:r>
+            <w:r>
+              <w:rPr>
+                <w:rStyle w:val="Hyperlink"/>
+                <w:noProof/>
+              </w:rPr>
+              <w:t>Projektbezug</w:t>
+            </w:r>
+            <w:r>
+              <w:rPr>
+                <w:noProof/>
+                <w:webHidden/>
+              </w:rPr>
+              <w:tab/>
+            </w:r>
+            <w:r>
+              <w:rPr>
+                <w:noProof/>
+                <w:webHidden/>
+              </w:rPr>
+              <w:fldChar w:fldCharType="begin"/>
+            </w:r>
+            <w:r>
+              <w:rPr>
+                <w:noProof/>
+                <w:webHidden/>
+              </w:rPr>
+              <w:instrText xml:space="preserve"> PAGEREF _Toc211864867 \h </w:instrText>
+            </w:r>
+            <w:r>
+              <w:rPr>
+                <w:noProof/>
+                <w:webHidden/>
+              </w:rPr>
+            </w:r>
+            <w:r>
+              <w:rPr>
+                <w:noProof/>
+                <w:webHidden/>
+              </w:rPr>
+              <w:fldChar w:fldCharType="separate"/>
+            </w:r>
+            <w:r>
+              <w:rPr>
+                <w:noProof/>
+                <w:webHidden/>
+              </w:rPr>
+              <w:t>3</w:t>
+            </w:r>
+            <w:r>
+              <w:rPr>
+                <w:noProof/>
+                <w:webHidden/>
+              </w:rPr>
+              <w:fldChar w:fldCharType="end"/>
+            </w:r>
+          </w:hyperlink>
+        </w:p>
+        <w:p>
+          <w:pPr>
+            <w:pStyle w:val="Verzeichnis2"/>
+            <w:tabs>
+              <w:tab w:val="left" w:pos="960"/>
+              <w:tab w:val="right" w:leader="dot" w:pos="9062"/>
+            </w:tabs>
+            <w:rPr>
+              <w:rFonts w:cstheme="minorBidi"/>
+              <w:noProof/>
+              <w:kern w:val="2"/>
+              <w:sz w:val="24"/>
+              <w:szCs w:val="24"/>
+              <w14:ligatures w14:val="standardContextual"/>
+            </w:rPr>
+          </w:pPr>
+          <w:hyperlink w:anchor="_Toc211864868" w:history="1">
+            <w:r>
+              <w:rPr>
+                <w:rStyle w:val="Hyperlink"/>
+                <w:noProof/>
+              </w:rPr>
+              <w:t>2.4</w:t>
+            </w:r>
+            <w:r>
+              <w:rPr>
+                <w:rFonts w:cstheme="minorBidi"/>
+                <w:noProof/>
+                <w:kern w:val="2"/>
+                <w:sz w:val="24"/>
+                <w:szCs w:val="24"/>
+                <w14:ligatures w14:val="standardContextual"/>
+              </w:rPr>
+              <w:tab/>
+            </w:r>
+            <w:r>
+              <w:rPr>
+                <w:rStyle w:val="Hyperlink"/>
+                <w:noProof/>
+              </w:rPr>
+              <w:t>Abkürzungen</w:t>
+            </w:r>
+            <w:r>
+              <w:rPr>
+                <w:noProof/>
+                <w:webHidden/>
+              </w:rPr>
+              <w:tab/>
+            </w:r>
+            <w:r>
+              <w:rPr>
+                <w:noProof/>
+                <w:webHidden/>
+              </w:rPr>
+              <w:fldChar w:fldCharType="begin"/>
+            </w:r>
+            <w:r>
+              <w:rPr>
+                <w:noProof/>
+                <w:webHidden/>
+              </w:rPr>
+              <w:instrText xml:space="preserve"> PAGEREF _Toc211864868 \h </w:instrText>
+            </w:r>
+            <w:r>
+              <w:rPr>
+                <w:noProof/>
+                <w:webHidden/>
+              </w:rPr>
+            </w:r>
+            <w:r>
+              <w:rPr>
+                <w:noProof/>
+                <w:webHidden/>
+              </w:rPr>
+              <w:fldChar w:fldCharType="separate"/>
+            </w:r>
+            <w:r>
+              <w:rPr>
+                <w:noProof/>
+                <w:webHidden/>
+              </w:rPr>
+              <w:t>3</w:t>
+            </w:r>
+            <w:r>
+              <w:rPr>
+                <w:noProof/>
+                <w:webHidden/>
+              </w:rPr>
+              <w:fldChar w:fldCharType="end"/>
+            </w:r>
+          </w:hyperlink>
+        </w:p>
+        <w:p>
+          <w:pPr>
+            <w:pStyle w:val="Verzeichnis2"/>
+            <w:tabs>
+              <w:tab w:val="left" w:pos="960"/>
+              <w:tab w:val="right" w:leader="dot" w:pos="9062"/>
+            </w:tabs>
+            <w:rPr>
+              <w:rFonts w:cstheme="minorBidi"/>
+              <w:noProof/>
+              <w:kern w:val="2"/>
+              <w:sz w:val="24"/>
+              <w:szCs w:val="24"/>
+              <w14:ligatures w14:val="standardContextual"/>
+            </w:rPr>
+          </w:pPr>
+          <w:hyperlink w:anchor="_Toc211864869" w:history="1">
+            <w:r>
+              <w:rPr>
+                <w:rStyle w:val="Hyperlink"/>
+                <w:noProof/>
+              </w:rPr>
+              <w:t>2.5</w:t>
+            </w:r>
+            <w:r>
+              <w:rPr>
+                <w:rFonts w:cstheme="minorBidi"/>
+                <w:noProof/>
+                <w:kern w:val="2"/>
+                <w:sz w:val="24"/>
+                <w:szCs w:val="24"/>
+                <w14:ligatures w14:val="standardContextual"/>
+              </w:rPr>
+              <w:tab/>
+            </w:r>
+            <w:r>
+              <w:rPr>
+                <w:rStyle w:val="Hyperlink"/>
+                <w:noProof/>
+              </w:rPr>
+              <w:t>Verteilung und Freigabe</w:t>
+            </w:r>
+            <w:r>
+              <w:rPr>
+                <w:noProof/>
+                <w:webHidden/>
+              </w:rPr>
+              <w:tab/>
+            </w:r>
+            <w:r>
+              <w:rPr>
+                <w:noProof/>
+                <w:webHidden/>
+              </w:rPr>
+              <w:fldChar w:fldCharType="begin"/>
+            </w:r>
+            <w:r>
+              <w:rPr>
+                <w:noProof/>
+                <w:webHidden/>
+              </w:rPr>
+              <w:instrText xml:space="preserve"> PAGEREF _Toc211864869 \h </w:instrText>
+            </w:r>
+            <w:r>
+              <w:rPr>
+                <w:noProof/>
+                <w:webHidden/>
+              </w:rPr>
+            </w:r>
+            <w:r>
+              <w:rPr>
+                <w:noProof/>
+                <w:webHidden/>
+              </w:rPr>
+              <w:fldChar w:fldCharType="separate"/>
+            </w:r>
+            <w:r>
+              <w:rPr>
+                <w:noProof/>
+                <w:webHidden/>
+              </w:rPr>
+              <w:t>3</w:t>
+            </w:r>
+            <w:r>
+              <w:rPr>
+                <w:noProof/>
+                <w:webHidden/>
+              </w:rPr>
+              <w:fldChar w:fldCharType="end"/>
+            </w:r>
+          </w:hyperlink>
+        </w:p>
+        <w:p>
+          <w:pPr>
+            <w:pStyle w:val="Verzeichnis1"/>
+            <w:tabs>
+              <w:tab w:val="left" w:pos="440"/>
+              <w:tab w:val="right" w:leader="dot" w:pos="9062"/>
+            </w:tabs>
+            <w:rPr>
+              <w:rFonts w:cstheme="minorBidi"/>
+              <w:noProof/>
+              <w:kern w:val="2"/>
+              <w:sz w:val="24"/>
+              <w:szCs w:val="24"/>
+              <w14:ligatures w14:val="standardContextual"/>
+            </w:rPr>
+          </w:pPr>
+          <w:hyperlink w:anchor="_Toc211864870" w:history="1">
+            <w:r>
+              <w:rPr>
+                <w:rStyle w:val="Hyperlink"/>
+                <w:b/>
+                <w:bCs/>
+                <w:noProof/>
+              </w:rPr>
+              <w:t>3</w:t>
+            </w:r>
+            <w:r>
+              <w:rPr>
+                <w:rFonts w:cstheme="minorBidi"/>
+                <w:noProof/>
+                <w:kern w:val="2"/>
+                <w:sz w:val="24"/>
+                <w:szCs w:val="24"/>
+                <w14:ligatures w14:val="standardContextual"/>
+              </w:rPr>
+              <w:tab/>
+            </w:r>
+            <w:r>
+              <w:rPr>
+                <w:rStyle w:val="Hyperlink"/>
+                <w:noProof/>
+              </w:rPr>
+              <w:t>Konzept</w:t>
+            </w:r>
+            <w:r>
+              <w:rPr>
+                <w:noProof/>
+                <w:webHidden/>
+              </w:rPr>
+              <w:tab/>
+            </w:r>
+            <w:r>
+              <w:rPr>
+                <w:noProof/>
+                <w:webHidden/>
+              </w:rPr>
+              <w:fldChar w:fldCharType="begin"/>
+            </w:r>
+            <w:r>
+              <w:rPr>
+                <w:noProof/>
+                <w:webHidden/>
+              </w:rPr>
+              <w:instrText xml:space="preserve"> PAGEREF _Toc211864870 \h </w:instrText>
+            </w:r>
+            <w:r>
+              <w:rPr>
+                <w:noProof/>
+                <w:webHidden/>
+              </w:rPr>
+            </w:r>
+            <w:r>
+              <w:rPr>
+                <w:noProof/>
+                <w:webHidden/>
+              </w:rPr>
+              <w:fldChar w:fldCharType="separate"/>
+            </w:r>
+            <w:r>
+              <w:rPr>
+                <w:noProof/>
+                <w:webHidden/>
+              </w:rPr>
+              <w:t>4</w:t>
+            </w:r>
+            <w:r>
+              <w:rPr>
+                <w:noProof/>
+                <w:webHidden/>
+              </w:rPr>
+              <w:fldChar w:fldCharType="end"/>
+            </w:r>
+          </w:hyperlink>
+        </w:p>
+        <w:p>
+          <w:pPr>
+            <w:pStyle w:val="Verzeichnis2"/>
+            <w:tabs>
+              <w:tab w:val="left" w:pos="960"/>
+              <w:tab w:val="right" w:leader="dot" w:pos="9062"/>
+            </w:tabs>
+            <w:rPr>
+              <w:rFonts w:cstheme="minorBidi"/>
+              <w:noProof/>
+              <w:kern w:val="2"/>
+              <w:sz w:val="24"/>
+              <w:szCs w:val="24"/>
+              <w14:ligatures w14:val="standardContextual"/>
+            </w:rPr>
+          </w:pPr>
+          <w:hyperlink w:anchor="_Toc211864871" w:history="1">
+            <w:r>
+              <w:rPr>
+                <w:rStyle w:val="Hyperlink"/>
+                <w:noProof/>
+              </w:rPr>
+              <w:t>3.1</w:t>
+            </w:r>
+            <w:r>
+              <w:rPr>
+                <w:rFonts w:cstheme="minorBidi"/>
+                <w:noProof/>
+                <w:kern w:val="2"/>
+                <w:sz w:val="24"/>
+                <w:szCs w:val="24"/>
+                <w14:ligatures w14:val="standardContextual"/>
+              </w:rPr>
+              <w:tab/>
+            </w:r>
+            <w:r>
+              <w:rPr>
+                <w:rStyle w:val="Hyperlink"/>
+                <w:noProof/>
+              </w:rPr>
+              <w:t>Ziel(e) der Anbieter</w:t>
+            </w:r>
+            <w:r>
+              <w:rPr>
+                <w:noProof/>
+                <w:webHidden/>
+              </w:rPr>
+              <w:tab/>
+            </w:r>
+            <w:r>
+              <w:rPr>
+                <w:noProof/>
+                <w:webHidden/>
+              </w:rPr>
+              <w:fldChar w:fldCharType="begin"/>
+            </w:r>
+            <w:r>
+              <w:rPr>
+                <w:noProof/>
+                <w:webHidden/>
+              </w:rPr>
+              <w:instrText xml:space="preserve"> PAGEREF _Toc211864871 \h </w:instrText>
+            </w:r>
+            <w:r>
+              <w:rPr>
+                <w:noProof/>
+                <w:webHidden/>
+              </w:rPr>
+            </w:r>
+            <w:r>
+              <w:rPr>
+                <w:noProof/>
+                <w:webHidden/>
+              </w:rPr>
+              <w:fldChar w:fldCharType="separate"/>
+            </w:r>
+            <w:r>
+              <w:rPr>
+                <w:noProof/>
+                <w:webHidden/>
+              </w:rPr>
+              <w:t>4</w:t>
+            </w:r>
+            <w:r>
+              <w:rPr>
+                <w:noProof/>
+                <w:webHidden/>
+              </w:rPr>
+              <w:fldChar w:fldCharType="end"/>
+            </w:r>
+          </w:hyperlink>
+        </w:p>
+        <w:p>
+          <w:pPr>
+            <w:pStyle w:val="Verzeichnis2"/>
+            <w:tabs>
+              <w:tab w:val="left" w:pos="960"/>
+              <w:tab w:val="right" w:leader="dot" w:pos="9062"/>
+            </w:tabs>
+            <w:rPr>
+              <w:rFonts w:cstheme="minorBidi"/>
+              <w:noProof/>
+              <w:kern w:val="2"/>
+              <w:sz w:val="24"/>
+              <w:szCs w:val="24"/>
+              <w14:ligatures w14:val="standardContextual"/>
+            </w:rPr>
+          </w:pPr>
+          <w:hyperlink w:anchor="_Toc211864872" w:history="1">
+            <w:r>
+              <w:rPr>
+                <w:rStyle w:val="Hyperlink"/>
+                <w:noProof/>
+              </w:rPr>
+              <w:t>3.2</w:t>
+            </w:r>
+            <w:r>
+              <w:rPr>
+                <w:rFonts w:cstheme="minorBidi"/>
+                <w:noProof/>
+                <w:kern w:val="2"/>
+                <w:sz w:val="24"/>
+                <w:szCs w:val="24"/>
+                <w14:ligatures w14:val="standardContextual"/>
+              </w:rPr>
+              <w:tab/>
+            </w:r>
+            <w:r>
+              <w:rPr>
+                <w:rStyle w:val="Hyperlink"/>
+                <w:noProof/>
+              </w:rPr>
+              <w:t>Ziel(e) und Nutzen der Anwender</w:t>
+            </w:r>
+            <w:r>
+              <w:rPr>
+                <w:noProof/>
+                <w:webHidden/>
+              </w:rPr>
+              <w:tab/>
+            </w:r>
+            <w:r>
+              <w:rPr>
+                <w:noProof/>
+                <w:webHidden/>
+              </w:rPr>
+              <w:fldChar w:fldCharType="begin"/>
+            </w:r>
+            <w:r>
+              <w:rPr>
+                <w:noProof/>
+                <w:webHidden/>
+              </w:rPr>
+              <w:instrText xml:space="preserve"> PAGEREF _Toc211864872 \h </w:instrText>
+            </w:r>
+            <w:r>
+              <w:rPr>
+                <w:noProof/>
+                <w:webHidden/>
+              </w:rPr>
+            </w:r>
+            <w:r>
+              <w:rPr>
+                <w:noProof/>
+                <w:webHidden/>
+              </w:rPr>
+              <w:fldChar w:fldCharType="separate"/>
+            </w:r>
+            <w:r>
+              <w:rPr>
+                <w:noProof/>
+                <w:webHidden/>
+              </w:rPr>
+              <w:t>4</w:t>
+            </w:r>
+            <w:r>
+              <w:rPr>
+                <w:noProof/>
+                <w:webHidden/>
+              </w:rPr>
+              <w:fldChar w:fldCharType="end"/>
+            </w:r>
+          </w:hyperlink>
+        </w:p>
+        <w:p>
+          <w:pPr>
+            <w:pStyle w:val="Verzeichnis2"/>
+            <w:tabs>
+              <w:tab w:val="left" w:pos="960"/>
+              <w:tab w:val="right" w:leader="dot" w:pos="9062"/>
+            </w:tabs>
+            <w:rPr>
+              <w:rFonts w:cstheme="minorBidi"/>
+              <w:noProof/>
+              <w:kern w:val="2"/>
+              <w:sz w:val="24"/>
+              <w:szCs w:val="24"/>
+              <w14:ligatures w14:val="standardContextual"/>
+            </w:rPr>
+          </w:pPr>
+          <w:hyperlink w:anchor="_Toc211864873" w:history="1">
+            <w:r>
+              <w:rPr>
+                <w:rStyle w:val="Hyperlink"/>
+                <w:noProof/>
+              </w:rPr>
+              <w:t>3.3</w:t>
+            </w:r>
+            <w:r>
+              <w:rPr>
+                <w:rFonts w:cstheme="minorBidi"/>
+                <w:noProof/>
+                <w:kern w:val="2"/>
+                <w:sz w:val="24"/>
+                <w:szCs w:val="24"/>
+                <w14:ligatures w14:val="standardContextual"/>
+              </w:rPr>
+              <w:tab/>
+            </w:r>
+            <w:r>
+              <w:rPr>
+                <w:rStyle w:val="Hyperlink"/>
+                <w:noProof/>
+              </w:rPr>
+              <w:t>Zielgruppe(n)</w:t>
+            </w:r>
+            <w:r>
+              <w:rPr>
+                <w:noProof/>
+                <w:webHidden/>
+              </w:rPr>
+              <w:tab/>
+            </w:r>
+            <w:r>
+              <w:rPr>
+                <w:noProof/>
+                <w:webHidden/>
+              </w:rPr>
+              <w:fldChar w:fldCharType="begin"/>
+            </w:r>
+            <w:r>
+              <w:rPr>
+                <w:noProof/>
+                <w:webHidden/>
+              </w:rPr>
+              <w:instrText xml:space="preserve"> PAGEREF _Toc211864873 \h </w:instrText>
+            </w:r>
+            <w:r>
+              <w:rPr>
+                <w:noProof/>
+                <w:webHidden/>
+              </w:rPr>
+            </w:r>
+            <w:r>
+              <w:rPr>
+                <w:noProof/>
+                <w:webHidden/>
+              </w:rPr>
+              <w:fldChar w:fldCharType="separate"/>
+            </w:r>
+            <w:r>
+              <w:rPr>
+                <w:noProof/>
+                <w:webHidden/>
+              </w:rPr>
+              <w:t>4</w:t>
+            </w:r>
+            <w:r>
+              <w:rPr>
+                <w:noProof/>
+                <w:webHidden/>
+              </w:rPr>
+              <w:fldChar w:fldCharType="end"/>
+            </w:r>
+          </w:hyperlink>
+        </w:p>
+        <w:p>
+          <w:pPr>
+            <w:pStyle w:val="Verzeichnis1"/>
+            <w:tabs>
+              <w:tab w:val="left" w:pos="440"/>
+              <w:tab w:val="right" w:leader="dot" w:pos="9062"/>
+            </w:tabs>
+            <w:rPr>
+              <w:rFonts w:cstheme="minorBidi"/>
+              <w:noProof/>
+              <w:kern w:val="2"/>
+              <w:sz w:val="24"/>
+              <w:szCs w:val="24"/>
+              <w14:ligatures w14:val="standardContextual"/>
+            </w:rPr>
+          </w:pPr>
+          <w:hyperlink w:anchor="_Toc211864874" w:history="1">
+            <w:r>
+              <w:rPr>
+                <w:rStyle w:val="Hyperlink"/>
+                <w:noProof/>
+              </w:rPr>
+              <w:t>4</w:t>
+            </w:r>
+            <w:r>
+              <w:rPr>
+                <w:rFonts w:cstheme="minorBidi"/>
+                <w:noProof/>
+                <w:kern w:val="2"/>
+                <w:sz w:val="24"/>
+                <w:szCs w:val="24"/>
+                <w14:ligatures w14:val="standardContextual"/>
+              </w:rPr>
+              <w:tab/>
+            </w:r>
+            <w:r>
+              <w:rPr>
+                <w:rStyle w:val="Hyperlink"/>
+                <w:noProof/>
+              </w:rPr>
+              <w:t>Funktionale Anforderungen</w:t>
+            </w:r>
+            <w:r>
+              <w:rPr>
+                <w:noProof/>
+                <w:webHidden/>
+              </w:rPr>
+              <w:tab/>
+            </w:r>
+            <w:r>
+              <w:rPr>
+                <w:noProof/>
+                <w:webHidden/>
+              </w:rPr>
+              <w:fldChar w:fldCharType="begin"/>
+            </w:r>
+            <w:r>
+              <w:rPr>
+                <w:noProof/>
+                <w:webHidden/>
+              </w:rPr>
+              <w:instrText xml:space="preserve"> PAGEREF _Toc211864874 \h </w:instrText>
+            </w:r>
+            <w:r>
+              <w:rPr>
+                <w:noProof/>
+                <w:webHidden/>
+              </w:rPr>
+            </w:r>
+            <w:r>
+              <w:rPr>
+                <w:noProof/>
+                <w:webHidden/>
+              </w:rPr>
+              <w:fldChar w:fldCharType="separate"/>
+            </w:r>
+            <w:r>
+              <w:rPr>
+                <w:noProof/>
+                <w:webHidden/>
+              </w:rPr>
+              <w:t>4</w:t>
+            </w:r>
+            <w:r>
+              <w:rPr>
+                <w:noProof/>
+                <w:webHidden/>
+              </w:rPr>
+              <w:fldChar w:fldCharType="end"/>
+            </w:r>
+          </w:hyperlink>
+        </w:p>
+        <w:p>
+          <w:pPr>
+            <w:pStyle w:val="Verzeichnis2"/>
+            <w:tabs>
+              <w:tab w:val="left" w:pos="960"/>
+              <w:tab w:val="right" w:leader="dot" w:pos="9062"/>
+            </w:tabs>
+            <w:rPr>
+              <w:rFonts w:cstheme="minorBidi"/>
+              <w:noProof/>
+              <w:kern w:val="2"/>
+              <w:sz w:val="24"/>
+              <w:szCs w:val="24"/>
+              <w14:ligatures w14:val="standardContextual"/>
+            </w:rPr>
+          </w:pPr>
+          <w:hyperlink w:anchor="_Toc211864875" w:history="1">
+            <w:r>
+              <w:rPr>
+                <w:rStyle w:val="Hyperlink"/>
+                <w:noProof/>
+              </w:rPr>
+              <w:t>4.1</w:t>
+            </w:r>
+            <w:r>
+              <w:rPr>
+                <w:rFonts w:cstheme="minorBidi"/>
+                <w:noProof/>
+                <w:kern w:val="2"/>
+                <w:sz w:val="24"/>
+                <w:szCs w:val="24"/>
+                <w14:ligatures w14:val="standardContextual"/>
+              </w:rPr>
+              <w:tab/>
+            </w:r>
+            <w:r>
+              <w:rPr>
+                <w:rStyle w:val="Hyperlink"/>
+                <w:noProof/>
+              </w:rPr>
+              <w:t>Anforderung 1</w:t>
+            </w:r>
+            <w:r>
+              <w:rPr>
+                <w:noProof/>
+                <w:webHidden/>
+              </w:rPr>
+              <w:tab/>
+            </w:r>
+            <w:r>
+              <w:rPr>
+                <w:noProof/>
+                <w:webHidden/>
+              </w:rPr>
+              <w:fldChar w:fldCharType="begin"/>
+            </w:r>
+            <w:r>
+              <w:rPr>
+                <w:noProof/>
+                <w:webHidden/>
+              </w:rPr>
+              <w:instrText xml:space="preserve"> PAGEREF _Toc211864875 \h </w:instrText>
+            </w:r>
+            <w:r>
+              <w:rPr>
+                <w:noProof/>
+                <w:webHidden/>
+              </w:rPr>
+            </w:r>
+            <w:r>
+              <w:rPr>
+                <w:noProof/>
+                <w:webHidden/>
+              </w:rPr>
+              <w:fldChar w:fldCharType="separate"/>
+            </w:r>
+            <w:r>
+              <w:rPr>
+                <w:noProof/>
+                <w:webHidden/>
+              </w:rPr>
+              <w:t>4</w:t>
+            </w:r>
+            <w:r>
+              <w:rPr>
+                <w:noProof/>
+                <w:webHidden/>
+              </w:rPr>
+              <w:fldChar w:fldCharType="end"/>
+            </w:r>
+          </w:hyperlink>
+        </w:p>
+        <w:p>
+          <w:pPr>
+            <w:pStyle w:val="Verzeichnis2"/>
+            <w:tabs>
+              <w:tab w:val="left" w:pos="960"/>
+              <w:tab w:val="right" w:leader="dot" w:pos="9062"/>
+            </w:tabs>
+            <w:rPr>
+              <w:rFonts w:cstheme="minorBidi"/>
+              <w:noProof/>
+              <w:kern w:val="2"/>
+              <w:sz w:val="24"/>
+              <w:szCs w:val="24"/>
+              <w14:ligatures w14:val="standardContextual"/>
+            </w:rPr>
+          </w:pPr>
+          <w:hyperlink w:anchor="_Toc211864876" w:history="1">
+            <w:r>
+              <w:rPr>
+                <w:rStyle w:val="Hyperlink"/>
+                <w:noProof/>
+              </w:rPr>
+              <w:t>4.2</w:t>
+            </w:r>
+            <w:r>
+              <w:rPr>
+                <w:rFonts w:cstheme="minorBidi"/>
+                <w:noProof/>
+                <w:kern w:val="2"/>
+                <w:sz w:val="24"/>
+                <w:szCs w:val="24"/>
+                <w14:ligatures w14:val="standardContextual"/>
+              </w:rPr>
+              <w:tab/>
+            </w:r>
+            <w:r>
+              <w:rPr>
+                <w:rStyle w:val="Hyperlink"/>
+                <w:noProof/>
+              </w:rPr>
+              <w:t>Anforderung 2</w:t>
+            </w:r>
+            <w:r>
+              <w:rPr>
+                <w:noProof/>
+                <w:webHidden/>
+              </w:rPr>
+              <w:tab/>
+            </w:r>
+            <w:r>
+              <w:rPr>
+                <w:noProof/>
+                <w:webHidden/>
+              </w:rPr>
+              <w:fldChar w:fldCharType="begin"/>
+            </w:r>
+            <w:r>
+              <w:rPr>
+                <w:noProof/>
+                <w:webHidden/>
+              </w:rPr>
+              <w:instrText xml:space="preserve"> PAGEREF _Toc211864876 \h </w:instrText>
+            </w:r>
+            <w:r>
+              <w:rPr>
+                <w:noProof/>
+                <w:webHidden/>
+              </w:rPr>
+            </w:r>
+            <w:r>
+              <w:rPr>
+                <w:noProof/>
+                <w:webHidden/>
+              </w:rPr>
+              <w:fldChar w:fldCharType="separate"/>
+            </w:r>
+            <w:r>
+              <w:rPr>
+                <w:noProof/>
+                <w:webHidden/>
+              </w:rPr>
+              <w:t>5</w:t>
+            </w:r>
+            <w:r>
+              <w:rPr>
+                <w:noProof/>
+                <w:webHidden/>
+              </w:rPr>
+              <w:fldChar w:fldCharType="end"/>
+            </w:r>
+          </w:hyperlink>
+        </w:p>
+        <w:p>
+          <w:pPr>
+            <w:pStyle w:val="Verzeichnis2"/>
+            <w:tabs>
+              <w:tab w:val="left" w:pos="960"/>
+              <w:tab w:val="right" w:leader="dot" w:pos="9062"/>
+            </w:tabs>
+            <w:rPr>
+              <w:rFonts w:cstheme="minorBidi"/>
+              <w:noProof/>
+              <w:kern w:val="2"/>
+              <w:sz w:val="24"/>
+              <w:szCs w:val="24"/>
+              <w14:ligatures w14:val="standardContextual"/>
+            </w:rPr>
+          </w:pPr>
+          <w:hyperlink w:anchor="_Toc211864877" w:history="1">
+            <w:r>
+              <w:rPr>
+                <w:rStyle w:val="Hyperlink"/>
+                <w:noProof/>
+              </w:rPr>
+              <w:t>4.3</w:t>
+            </w:r>
+            <w:r>
+              <w:rPr>
+                <w:rFonts w:cstheme="minorBidi"/>
+                <w:noProof/>
+                <w:kern w:val="2"/>
+                <w:sz w:val="24"/>
+                <w:szCs w:val="24"/>
+                <w14:ligatures w14:val="standardContextual"/>
+              </w:rPr>
+              <w:tab/>
+            </w:r>
+            <w:r>
+              <w:rPr>
+                <w:rStyle w:val="Hyperlink"/>
+                <w:noProof/>
+              </w:rPr>
+              <w:t>Anforderung 3</w:t>
+            </w:r>
+            <w:r>
+              <w:rPr>
+                <w:noProof/>
+                <w:webHidden/>
+              </w:rPr>
+              <w:tab/>
+            </w:r>
+            <w:r>
+              <w:rPr>
+                <w:noProof/>
+                <w:webHidden/>
+              </w:rPr>
+              <w:fldChar w:fldCharType="begin"/>
+            </w:r>
+            <w:r>
+              <w:rPr>
+                <w:noProof/>
+                <w:webHidden/>
+              </w:rPr>
+              <w:instrText xml:space="preserve"> PAGEREF _Toc211864877 \h </w:instrText>
+            </w:r>
+            <w:r>
+              <w:rPr>
+                <w:noProof/>
+                <w:webHidden/>
+              </w:rPr>
+            </w:r>
+            <w:r>
+              <w:rPr>
+                <w:noProof/>
+                <w:webHidden/>
+              </w:rPr>
+              <w:fldChar w:fldCharType="separate"/>
+            </w:r>
+            <w:r>
+              <w:rPr>
+                <w:noProof/>
+                <w:webHidden/>
+              </w:rPr>
+              <w:t>5</w:t>
+            </w:r>
+            <w:r>
+              <w:rPr>
+                <w:noProof/>
+                <w:webHidden/>
+              </w:rPr>
+              <w:fldChar w:fldCharType="end"/>
+            </w:r>
+          </w:hyperlink>
+        </w:p>
+        <w:p>
+          <w:pPr>
+            <w:pStyle w:val="Verzeichnis1"/>
+            <w:tabs>
+              <w:tab w:val="left" w:pos="440"/>
+              <w:tab w:val="right" w:leader="dot" w:pos="9062"/>
+            </w:tabs>
+            <w:rPr>
+              <w:rFonts w:cstheme="minorBidi"/>
+              <w:noProof/>
+              <w:kern w:val="2"/>
+              <w:sz w:val="24"/>
+              <w:szCs w:val="24"/>
+              <w14:ligatures w14:val="standardContextual"/>
+            </w:rPr>
+          </w:pPr>
+          <w:hyperlink w:anchor="_Toc211864878" w:history="1">
+            <w:r>
+              <w:rPr>
+                <w:rStyle w:val="Hyperlink"/>
+                <w:noProof/>
+              </w:rPr>
+              <w:t>5</w:t>
+            </w:r>
+            <w:r>
+              <w:rPr>
+                <w:rFonts w:cstheme="minorBidi"/>
+                <w:noProof/>
+                <w:kern w:val="2"/>
+                <w:sz w:val="24"/>
+                <w:szCs w:val="24"/>
+                <w14:ligatures w14:val="standardContextual"/>
+              </w:rPr>
+              <w:tab/>
+            </w:r>
+            <w:r>
+              <w:rPr>
+                <w:rStyle w:val="Hyperlink"/>
+                <w:noProof/>
+              </w:rPr>
+              <w:t>Nichtfunktionale Anforderungen</w:t>
+            </w:r>
+            <w:r>
+              <w:rPr>
+                <w:noProof/>
+                <w:webHidden/>
+              </w:rPr>
+              <w:tab/>
+            </w:r>
+            <w:r>
+              <w:rPr>
+                <w:noProof/>
+                <w:webHidden/>
+              </w:rPr>
+              <w:fldChar w:fldCharType="begin"/>
+            </w:r>
+            <w:r>
+              <w:rPr>
+                <w:noProof/>
+                <w:webHidden/>
+              </w:rPr>
+              <w:instrText xml:space="preserve"> PAGEREF _Toc211864878 \h </w:instrText>
+            </w:r>
+            <w:r>
+              <w:rPr>
+                <w:noProof/>
+                <w:webHidden/>
+              </w:rPr>
+            </w:r>
+            <w:r>
+              <w:rPr>
+                <w:noProof/>
+                <w:webHidden/>
+              </w:rPr>
+              <w:fldChar w:fldCharType="separate"/>
+            </w:r>
+            <w:r>
+              <w:rPr>
+                <w:noProof/>
+                <w:webHidden/>
+              </w:rPr>
+              <w:t>5</w:t>
+            </w:r>
+            <w:r>
+              <w:rPr>
+                <w:noProof/>
+                <w:webHidden/>
+              </w:rPr>
+              <w:fldChar w:fldCharType="end"/>
+            </w:r>
+          </w:hyperlink>
+        </w:p>
+        <w:p>
+          <w:pPr>
+            <w:pStyle w:val="Verzeichnis2"/>
+            <w:tabs>
+              <w:tab w:val="left" w:pos="960"/>
+              <w:tab w:val="right" w:leader="dot" w:pos="9062"/>
+            </w:tabs>
+            <w:rPr>
+              <w:rFonts w:cstheme="minorBidi"/>
+              <w:noProof/>
+              <w:kern w:val="2"/>
+              <w:sz w:val="24"/>
+              <w:szCs w:val="24"/>
+              <w14:ligatures w14:val="standardContextual"/>
+            </w:rPr>
+          </w:pPr>
+          <w:hyperlink w:anchor="_Toc211864879" w:history="1">
+            <w:r>
+              <w:rPr>
+                <w:rStyle w:val="Hyperlink"/>
+                <w:noProof/>
+              </w:rPr>
+              <w:t>5.1</w:t>
+            </w:r>
+            <w:r>
+              <w:rPr>
+                <w:rFonts w:cstheme="minorBidi"/>
+                <w:noProof/>
+                <w:kern w:val="2"/>
+                <w:sz w:val="24"/>
+                <w:szCs w:val="24"/>
+                <w14:ligatures w14:val="standardContextual"/>
+              </w:rPr>
+              <w:tab/>
+            </w:r>
+            <w:r>
+              <w:rPr>
+                <w:rStyle w:val="Hyperlink"/>
+                <w:noProof/>
+              </w:rPr>
+              <w:t>Allgemeine Anforderungen</w:t>
+            </w:r>
+            <w:r>
+              <w:rPr>
+                <w:noProof/>
+                <w:webHidden/>
+              </w:rPr>
+              <w:tab/>
+            </w:r>
+            <w:r>
+              <w:rPr>
+                <w:noProof/>
+                <w:webHidden/>
+              </w:rPr>
+              <w:fldChar w:fldCharType="begin"/>
+            </w:r>
+            <w:r>
+              <w:rPr>
+                <w:noProof/>
+                <w:webHidden/>
+              </w:rPr>
+              <w:instrText xml:space="preserve"> PAGEREF _Toc211864879 \h </w:instrText>
+            </w:r>
+            <w:r>
+              <w:rPr>
+                <w:noProof/>
+                <w:webHidden/>
+              </w:rPr>
+            </w:r>
+            <w:r>
+              <w:rPr>
+                <w:noProof/>
+                <w:webHidden/>
+              </w:rPr>
+              <w:fldChar w:fldCharType="separate"/>
+            </w:r>
+            <w:r>
+              <w:rPr>
+                <w:noProof/>
+                <w:webHidden/>
+              </w:rPr>
+              <w:t>5</w:t>
+            </w:r>
+            <w:r>
+              <w:rPr>
+                <w:noProof/>
+                <w:webHidden/>
+              </w:rPr>
+              <w:fldChar w:fldCharType="end"/>
+            </w:r>
+          </w:hyperlink>
+        </w:p>
+        <w:p>
+          <w:pPr>
+            <w:pStyle w:val="Verzeichnis2"/>
+            <w:tabs>
+              <w:tab w:val="left" w:pos="960"/>
+              <w:tab w:val="right" w:leader="dot" w:pos="9062"/>
+            </w:tabs>
+            <w:rPr>
+              <w:rFonts w:cstheme="minorBidi"/>
+              <w:noProof/>
+              <w:kern w:val="2"/>
+              <w:sz w:val="24"/>
+              <w:szCs w:val="24"/>
+              <w14:ligatures w14:val="standardContextual"/>
+            </w:rPr>
+          </w:pPr>
+          <w:hyperlink w:anchor="_Toc211864880" w:history="1">
+            <w:r>
+              <w:rPr>
+                <w:rStyle w:val="Hyperlink"/>
+                <w:noProof/>
+              </w:rPr>
+              <w:t>5.2</w:t>
+            </w:r>
+            <w:r>
+              <w:rPr>
+                <w:rFonts w:cstheme="minorBidi"/>
+                <w:noProof/>
+                <w:kern w:val="2"/>
+                <w:sz w:val="24"/>
+                <w:szCs w:val="24"/>
+                <w14:ligatures w14:val="standardContextual"/>
+              </w:rPr>
+              <w:tab/>
+            </w:r>
+            <w:r>
+              <w:rPr>
+                <w:rStyle w:val="Hyperlink"/>
+                <w:noProof/>
+              </w:rPr>
+              <w:t>Gesetzliche Anforderungen</w:t>
+            </w:r>
+            <w:r>
+              <w:rPr>
+                <w:noProof/>
+                <w:webHidden/>
+              </w:rPr>
+              <w:tab/>
+            </w:r>
+            <w:r>
+              <w:rPr>
+                <w:noProof/>
+                <w:webHidden/>
+              </w:rPr>
+              <w:fldChar w:fldCharType="begin"/>
+            </w:r>
+            <w:r>
+              <w:rPr>
+                <w:noProof/>
+                <w:webHidden/>
+              </w:rPr>
+              <w:instrText xml:space="preserve"> PAGEREF _Toc211864880 \h </w:instrText>
+            </w:r>
+            <w:r>
+              <w:rPr>
+                <w:noProof/>
+                <w:webHidden/>
+              </w:rPr>
+            </w:r>
+            <w:r>
+              <w:rPr>
+                <w:noProof/>
+                <w:webHidden/>
+              </w:rPr>
+              <w:fldChar w:fldCharType="separate"/>
+            </w:r>
+            <w:r>
+              <w:rPr>
+                <w:noProof/>
+                <w:webHidden/>
+              </w:rPr>
+              <w:t>5</w:t>
+            </w:r>
+            <w:r>
+              <w:rPr>
+                <w:noProof/>
+                <w:webHidden/>
+              </w:rPr>
+              <w:fldChar w:fldCharType="end"/>
+            </w:r>
+          </w:hyperlink>
+        </w:p>
+        <w:p>
+          <w:pPr>
+            <w:pStyle w:val="Verzeichnis2"/>
+            <w:tabs>
+              <w:tab w:val="left" w:pos="960"/>
+              <w:tab w:val="right" w:leader="dot" w:pos="9062"/>
+            </w:tabs>
+            <w:rPr>
+              <w:rFonts w:cstheme="minorBidi"/>
+              <w:noProof/>
+              <w:kern w:val="2"/>
+              <w:sz w:val="24"/>
+              <w:szCs w:val="24"/>
+              <w14:ligatures w14:val="standardContextual"/>
+            </w:rPr>
+          </w:pPr>
+          <w:hyperlink w:anchor="_Toc211864881" w:history="1">
+            <w:r>
+              <w:rPr>
+                <w:rStyle w:val="Hyperlink"/>
+                <w:noProof/>
+              </w:rPr>
+              <w:t>5.3</w:t>
+            </w:r>
+            <w:r>
+              <w:rPr>
+                <w:rFonts w:cstheme="minorBidi"/>
+                <w:noProof/>
+                <w:kern w:val="2"/>
+                <w:sz w:val="24"/>
+                <w:szCs w:val="24"/>
+                <w14:ligatures w14:val="standardContextual"/>
+              </w:rPr>
+              <w:tab/>
+            </w:r>
+            <w:r>
+              <w:rPr>
+                <w:rStyle w:val="Hyperlink"/>
+                <w:noProof/>
+              </w:rPr>
+              <w:t>Technische Anforderungen</w:t>
+            </w:r>
+            <w:r>
+              <w:rPr>
+                <w:noProof/>
+                <w:webHidden/>
+              </w:rPr>
+              <w:tab/>
+            </w:r>
+            <w:r>
+              <w:rPr>
+                <w:noProof/>
+                <w:webHidden/>
+              </w:rPr>
+              <w:fldChar w:fldCharType="begin"/>
+            </w:r>
+            <w:r>
+              <w:rPr>
+                <w:noProof/>
+                <w:webHidden/>
+              </w:rPr>
+              <w:instrText xml:space="preserve"> PAGEREF _Toc211864881 \h </w:instrText>
+            </w:r>
+            <w:r>
+              <w:rPr>
+                <w:noProof/>
+                <w:webHidden/>
+              </w:rPr>
+            </w:r>
+            <w:r>
+              <w:rPr>
+                <w:noProof/>
+                <w:webHidden/>
+              </w:rPr>
+              <w:fldChar w:fldCharType="separate"/>
+            </w:r>
+            <w:r>
+              <w:rPr>
+                <w:noProof/>
+                <w:webHidden/>
+              </w:rPr>
+              <w:t>5</w:t>
+            </w:r>
+            <w:r>
+              <w:rPr>
+                <w:noProof/>
+                <w:webHidden/>
+              </w:rPr>
+              <w:fldChar w:fldCharType="end"/>
+            </w:r>
+          </w:hyperlink>
+        </w:p>
+        <w:p>
+          <w:pPr>
+            <w:pStyle w:val="Verzeichnis2"/>
+            <w:tabs>
+              <w:tab w:val="left" w:pos="960"/>
+              <w:tab w:val="right" w:leader="dot" w:pos="9062"/>
+            </w:tabs>
+            <w:rPr>
+              <w:rFonts w:cstheme="minorBidi"/>
+              <w:noProof/>
+              <w:kern w:val="2"/>
+              <w:sz w:val="24"/>
+              <w:szCs w:val="24"/>
+              <w14:ligatures w14:val="standardContextual"/>
+            </w:rPr>
+          </w:pPr>
+          <w:hyperlink w:anchor="_Toc211864882" w:history="1">
+            <w:r>
+              <w:rPr>
+                <w:rStyle w:val="Hyperlink"/>
+                <w:noProof/>
+              </w:rPr>
+              <w:t>5.4</w:t>
+            </w:r>
+            <w:r>
+              <w:rPr>
+                <w:rFonts w:cstheme="minorBidi"/>
+                <w:noProof/>
+                <w:kern w:val="2"/>
+                <w:sz w:val="24"/>
+                <w:szCs w:val="24"/>
+                <w14:ligatures w14:val="standardContextual"/>
+              </w:rPr>
+              <w:tab/>
+            </w:r>
+            <w:r>
+              <w:rPr>
+                <w:rStyle w:val="Hyperlink"/>
+                <w:noProof/>
+              </w:rPr>
+              <w:t>[weitere nichtfunktionale Anforderungen]</w:t>
+            </w:r>
+            <w:r>
+              <w:rPr>
+                <w:noProof/>
+                <w:webHidden/>
+              </w:rPr>
+              <w:tab/>
+            </w:r>
+            <w:r>
+              <w:rPr>
+                <w:noProof/>
+                <w:webHidden/>
+              </w:rPr>
+              <w:fldChar w:fldCharType="begin"/>
+            </w:r>
+            <w:r>
+              <w:rPr>
+                <w:noProof/>
+                <w:webHidden/>
+              </w:rPr>
+              <w:instrText xml:space="preserve"> PAGEREF _Toc211864882 \h </w:instrText>
+            </w:r>
+            <w:r>
+              <w:rPr>
+                <w:noProof/>
+                <w:webHidden/>
+              </w:rPr>
+            </w:r>
+            <w:r>
+              <w:rPr>
+                <w:noProof/>
+                <w:webHidden/>
+              </w:rPr>
+              <w:fldChar w:fldCharType="separate"/>
+            </w:r>
+            <w:r>
+              <w:rPr>
+                <w:noProof/>
+                <w:webHidden/>
+              </w:rPr>
+              <w:t>5</w:t>
+            </w:r>
+            <w:r>
+              <w:rPr>
+                <w:noProof/>
+                <w:webHidden/>
+              </w:rPr>
+              <w:fldChar w:fldCharType="end"/>
+            </w:r>
+          </w:hyperlink>
+        </w:p>
+        <w:p>
+          <w:pPr>
+            <w:pStyle w:val="Verzeichnis1"/>
+            <w:tabs>
+              <w:tab w:val="left" w:pos="440"/>
+              <w:tab w:val="right" w:leader="dot" w:pos="9062"/>
+            </w:tabs>
+            <w:rPr>
+              <w:rFonts w:cstheme="minorBidi"/>
+              <w:noProof/>
+              <w:kern w:val="2"/>
+              <w:sz w:val="24"/>
+              <w:szCs w:val="24"/>
+              <w14:ligatures w14:val="standardContextual"/>
+            </w:rPr>
+          </w:pPr>
+          <w:hyperlink w:anchor="_Toc211864883" w:history="1">
+            <w:r>
+              <w:rPr>
+                <w:rStyle w:val="Hyperlink"/>
+                <w:noProof/>
+              </w:rPr>
+              <w:t>6</w:t>
+            </w:r>
+            <w:r>
+              <w:rPr>
+                <w:rFonts w:cstheme="minorBidi"/>
+                <w:noProof/>
+                <w:kern w:val="2"/>
+                <w:sz w:val="24"/>
+                <w:szCs w:val="24"/>
+                <w14:ligatures w14:val="standardContextual"/>
+              </w:rPr>
+              <w:tab/>
+            </w:r>
+            <w:r>
+              <w:rPr>
+                <w:rStyle w:val="Hyperlink"/>
+                <w:noProof/>
+              </w:rPr>
+              <w:t>Lieferumfang</w:t>
+            </w:r>
+            <w:r>
+              <w:rPr>
+                <w:noProof/>
+                <w:webHidden/>
+              </w:rPr>
+              <w:tab/>
+            </w:r>
+            <w:r>
+              <w:rPr>
+                <w:noProof/>
+                <w:webHidden/>
+              </w:rPr>
+              <w:fldChar w:fldCharType="begin"/>
+            </w:r>
+            <w:r>
+              <w:rPr>
+                <w:noProof/>
+                <w:webHidden/>
+              </w:rPr>
+              <w:instrText xml:space="preserve"> PAGEREF _Toc211864883 \h </w:instrText>
+            </w:r>
+            <w:r>
+              <w:rPr>
+                <w:noProof/>
+                <w:webHidden/>
+              </w:rPr>
+            </w:r>
+            <w:r>
+              <w:rPr>
+                <w:noProof/>
+                <w:webHidden/>
+              </w:rPr>
+              <w:fldChar w:fldCharType="separate"/>
+            </w:r>
+            <w:r>
+              <w:rPr>
+                <w:noProof/>
+                <w:webHidden/>
+              </w:rPr>
+              <w:t>5</w:t>
+            </w:r>
+            <w:r>
+              <w:rPr>
+                <w:noProof/>
+                <w:webHidden/>
+              </w:rPr>
+              <w:fldChar w:fldCharType="end"/>
+            </w:r>
+          </w:hyperlink>
+        </w:p>
+        <w:p>
+          <w:pPr>
+            <w:pStyle w:val="Verzeichnis2"/>
+            <w:tabs>
+              <w:tab w:val="left" w:pos="960"/>
+              <w:tab w:val="right" w:leader="dot" w:pos="9062"/>
+            </w:tabs>
+            <w:rPr>
+              <w:rFonts w:cstheme="minorBidi"/>
+              <w:noProof/>
+              <w:kern w:val="2"/>
+              <w:sz w:val="24"/>
+              <w:szCs w:val="24"/>
+              <w14:ligatures w14:val="standardContextual"/>
+            </w:rPr>
+          </w:pPr>
+          <w:hyperlink w:anchor="_Toc211864884" w:history="1">
+            <w:r>
+              <w:rPr>
+                <w:rStyle w:val="Hyperlink"/>
+                <w:noProof/>
+              </w:rPr>
+              <w:t>6.1</w:t>
+            </w:r>
+            <w:r>
+              <w:rPr>
+                <w:rFonts w:cstheme="minorBidi"/>
+                <w:noProof/>
+                <w:kern w:val="2"/>
+                <w:sz w:val="24"/>
+                <w:szCs w:val="24"/>
+                <w14:ligatures w14:val="standardContextual"/>
+              </w:rPr>
+              <w:tab/>
+            </w:r>
+            <w:r>
+              <w:rPr>
+                <w:rStyle w:val="Hyperlink"/>
+                <w:noProof/>
+              </w:rPr>
+              <w:t>Lieferumfang</w:t>
+            </w:r>
+            <w:r>
+              <w:rPr>
+                <w:noProof/>
+                <w:webHidden/>
+              </w:rPr>
+              <w:tab/>
+            </w:r>
+            <w:r>
+              <w:rPr>
+                <w:noProof/>
+                <w:webHidden/>
+              </w:rPr>
+              <w:fldChar w:fldCharType="begin"/>
+            </w:r>
+            <w:r>
+              <w:rPr>
+                <w:noProof/>
+                <w:webHidden/>
+              </w:rPr>
+              <w:instrText xml:space="preserve"> PAGEREF _Toc211864884 \h </w:instrText>
+            </w:r>
+            <w:r>
+              <w:rPr>
+                <w:noProof/>
+                <w:webHidden/>
+              </w:rPr>
+            </w:r>
+            <w:r>
+              <w:rPr>
+                <w:noProof/>
+                <w:webHidden/>
+              </w:rPr>
+              <w:fldChar w:fldCharType="separate"/>
+            </w:r>
+            <w:r>
+              <w:rPr>
+                <w:noProof/>
+                <w:webHidden/>
+              </w:rPr>
+              <w:t>6</w:t>
+            </w:r>
+            <w:r>
+              <w:rPr>
+                <w:noProof/>
+                <w:webHidden/>
+              </w:rPr>
+              <w:fldChar w:fldCharType="end"/>
+            </w:r>
+          </w:hyperlink>
+        </w:p>
+        <w:p>
+          <w:pPr>
+            <w:pStyle w:val="Verzeichnis2"/>
+            <w:tabs>
+              <w:tab w:val="left" w:pos="960"/>
+              <w:tab w:val="right" w:leader="dot" w:pos="9062"/>
+            </w:tabs>
+            <w:rPr>
+              <w:rFonts w:cstheme="minorBidi"/>
+              <w:noProof/>
+              <w:kern w:val="2"/>
+              <w:sz w:val="24"/>
+              <w:szCs w:val="24"/>
+              <w14:ligatures w14:val="standardContextual"/>
+            </w:rPr>
+          </w:pPr>
+          <w:hyperlink w:anchor="_Toc211864885" w:history="1">
+            <w:r>
+              <w:rPr>
+                <w:rStyle w:val="Hyperlink"/>
+                <w:noProof/>
+              </w:rPr>
+              <w:t>6.2</w:t>
+            </w:r>
+            <w:r>
+              <w:rPr>
+                <w:rFonts w:cstheme="minorBidi"/>
+                <w:noProof/>
+                <w:kern w:val="2"/>
+                <w:sz w:val="24"/>
+                <w:szCs w:val="24"/>
+                <w14:ligatures w14:val="standardContextual"/>
+              </w:rPr>
+              <w:tab/>
+            </w:r>
+            <w:r>
+              <w:rPr>
+                <w:rStyle w:val="Hyperlink"/>
+                <w:noProof/>
+              </w:rPr>
+              <w:t>Kosten</w:t>
+            </w:r>
+            <w:r>
+              <w:rPr>
+                <w:noProof/>
+                <w:webHidden/>
+              </w:rPr>
+              <w:tab/>
+            </w:r>
+            <w:r>
+              <w:rPr>
+                <w:noProof/>
+                <w:webHidden/>
+              </w:rPr>
+              <w:fldChar w:fldCharType="begin"/>
+            </w:r>
+            <w:r>
+              <w:rPr>
+                <w:noProof/>
+                <w:webHidden/>
+              </w:rPr>
+              <w:instrText xml:space="preserve"> PAGEREF _Toc211864885 \h </w:instrText>
+            </w:r>
+            <w:r>
+              <w:rPr>
+                <w:noProof/>
+                <w:webHidden/>
+              </w:rPr>
+            </w:r>
+            <w:r>
+              <w:rPr>
+                <w:noProof/>
+                <w:webHidden/>
+              </w:rPr>
+              <w:fldChar w:fldCharType="separate"/>
+            </w:r>
+            <w:r>
+              <w:rPr>
+                <w:noProof/>
+                <w:webHidden/>
+              </w:rPr>
+              <w:t>6</w:t>
+            </w:r>
+            <w:r>
+              <w:rPr>
+                <w:noProof/>
+                <w:webHidden/>
+              </w:rPr>
+              <w:fldChar w:fldCharType="end"/>
+            </w:r>
+          </w:hyperlink>
+        </w:p>
+        <w:p>
+          <w:pPr>
+            <w:pStyle w:val="Verzeichnis2"/>
+            <w:tabs>
+              <w:tab w:val="left" w:pos="960"/>
+              <w:tab w:val="right" w:leader="dot" w:pos="9062"/>
+            </w:tabs>
+            <w:rPr>
+              <w:rFonts w:cstheme="minorBidi"/>
+              <w:noProof/>
+              <w:kern w:val="2"/>
+              <w:sz w:val="24"/>
+              <w:szCs w:val="24"/>
+              <w14:ligatures w14:val="standardContextual"/>
+            </w:rPr>
+          </w:pPr>
+          <w:hyperlink w:anchor="_Toc211864886" w:history="1">
+            <w:r>
+              <w:rPr>
+                <w:rStyle w:val="Hyperlink"/>
+                <w:noProof/>
+              </w:rPr>
+              <w:t>6.3</w:t>
+            </w:r>
+            <w:r>
+              <w:rPr>
+                <w:rFonts w:cstheme="minorBidi"/>
+                <w:noProof/>
+                <w:kern w:val="2"/>
+                <w:sz w:val="24"/>
+                <w:szCs w:val="24"/>
+                <w14:ligatures w14:val="standardContextual"/>
+              </w:rPr>
+              <w:tab/>
+            </w:r>
+            <w:r>
+              <w:rPr>
+                <w:rStyle w:val="Hyperlink"/>
+                <w:noProof/>
+              </w:rPr>
+              <w:t>Liefertermin</w:t>
+            </w:r>
+            <w:r>
+              <w:rPr>
+                <w:noProof/>
+                <w:webHidden/>
+              </w:rPr>
+              <w:tab/>
+            </w:r>
+            <w:r>
+              <w:rPr>
+                <w:noProof/>
+                <w:webHidden/>
+              </w:rPr>
+              <w:fldChar w:fldCharType="begin"/>
+            </w:r>
+            <w:r>
+              <w:rPr>
+                <w:noProof/>
+                <w:webHidden/>
+              </w:rPr>
+              <w:instrText xml:space="preserve"> PAGEREF _Toc211864886 \h </w:instrText>
+            </w:r>
+            <w:r>
+              <w:rPr>
+                <w:noProof/>
+                <w:webHidden/>
+              </w:rPr>
+            </w:r>
+            <w:r>
+              <w:rPr>
+                <w:noProof/>
+                <w:webHidden/>
+              </w:rPr>
+              <w:fldChar w:fldCharType="separate"/>
+            </w:r>
+            <w:r>
+              <w:rPr>
+                <w:noProof/>
+                <w:webHidden/>
+              </w:rPr>
+              <w:t>6</w:t>
+            </w:r>
+            <w:r>
+              <w:rPr>
+                <w:noProof/>
+                <w:webHidden/>
+              </w:rPr>
+              <w:fldChar w:fldCharType="end"/>
+            </w:r>
+          </w:hyperlink>
+        </w:p>
+        <w:p>
+          <w:pPr>
+            <w:pStyle w:val="Verzeichnis2"/>
+            <w:tabs>
+              <w:tab w:val="left" w:pos="960"/>
+              <w:tab w:val="right" w:leader="dot" w:pos="9062"/>
+            </w:tabs>
+            <w:rPr>
+              <w:rFonts w:cstheme="minorBidi"/>
+              <w:noProof/>
+              <w:kern w:val="2"/>
+              <w:sz w:val="24"/>
+              <w:szCs w:val="24"/>
+              <w14:ligatures w14:val="standardContextual"/>
+            </w:rPr>
+          </w:pPr>
+          <w:hyperlink w:anchor="_Toc211864887" w:history="1">
+            <w:r>
+              <w:rPr>
+                <w:rStyle w:val="Hyperlink"/>
+                <w:noProof/>
+              </w:rPr>
+              <w:t>6.4</w:t>
+            </w:r>
+            <w:r>
+              <w:rPr>
+                <w:rFonts w:cstheme="minorBidi"/>
+                <w:noProof/>
+                <w:kern w:val="2"/>
+                <w:sz w:val="24"/>
+                <w:szCs w:val="24"/>
+                <w14:ligatures w14:val="standardContextual"/>
+              </w:rPr>
+              <w:tab/>
+            </w:r>
+            <w:r>
+              <w:rPr>
+                <w:rStyle w:val="Hyperlink"/>
+                <w:noProof/>
+              </w:rPr>
+              <w:t>Ansprechstelle und Lieferort</w:t>
+            </w:r>
+            <w:r>
+              <w:rPr>
+                <w:noProof/>
+                <w:webHidden/>
+              </w:rPr>
+              <w:tab/>
+            </w:r>
+            <w:r>
+              <w:rPr>
+                <w:noProof/>
+                <w:webHidden/>
+              </w:rPr>
+              <w:fldChar w:fldCharType="begin"/>
+            </w:r>
+            <w:r>
+              <w:rPr>
+                <w:noProof/>
+                <w:webHidden/>
+              </w:rPr>
+              <w:instrText xml:space="preserve"> PAGEREF _Toc211864887 \h </w:instrText>
+            </w:r>
+            <w:r>
+              <w:rPr>
+                <w:noProof/>
+                <w:webHidden/>
+              </w:rPr>
+            </w:r>
+            <w:r>
+              <w:rPr>
+                <w:noProof/>
+                <w:webHidden/>
+              </w:rPr>
+              <w:fldChar w:fldCharType="separate"/>
+            </w:r>
+            <w:r>
+              <w:rPr>
+                <w:noProof/>
+                <w:webHidden/>
+              </w:rPr>
+              <w:t>6</w:t>
+            </w:r>
+            <w:r>
+              <w:rPr>
+                <w:noProof/>
+                <w:webHidden/>
+              </w:rPr>
+              <w:fldChar w:fldCharType="end"/>
+            </w:r>
+          </w:hyperlink>
+        </w:p>
+        <w:p>
+          <w:pPr>
+            <w:pStyle w:val="Verzeichnis1"/>
+            <w:tabs>
+              <w:tab w:val="left" w:pos="440"/>
+              <w:tab w:val="right" w:leader="dot" w:pos="9062"/>
+            </w:tabs>
+            <w:rPr>
+              <w:rFonts w:cstheme="minorBidi"/>
+              <w:noProof/>
+              <w:kern w:val="2"/>
+              <w:sz w:val="24"/>
+              <w:szCs w:val="24"/>
+              <w14:ligatures w14:val="standardContextual"/>
+            </w:rPr>
+          </w:pPr>
+          <w:hyperlink w:anchor="_Toc211864888" w:history="1">
+            <w:r>
+              <w:rPr>
+                <w:rStyle w:val="Hyperlink"/>
+                <w:noProof/>
+              </w:rPr>
+              <w:t>7</w:t>
+            </w:r>
+            <w:r>
+              <w:rPr>
+                <w:rFonts w:cstheme="minorBidi"/>
+                <w:noProof/>
+                <w:kern w:val="2"/>
+                <w:sz w:val="24"/>
+                <w:szCs w:val="24"/>
+                <w14:ligatures w14:val="standardContextual"/>
+              </w:rPr>
+              <w:tab/>
+            </w:r>
+            <w:r>
+              <w:rPr>
+                <w:rStyle w:val="Hyperlink"/>
+                <w:noProof/>
+              </w:rPr>
+              <w:t>Abnahmevoraussetzungen</w:t>
+            </w:r>
+            <w:r>
+              <w:rPr>
+                <w:noProof/>
+                <w:webHidden/>
+              </w:rPr>
+              <w:tab/>
+            </w:r>
+            <w:r>
+              <w:rPr>
+                <w:noProof/>
+                <w:webHidden/>
+              </w:rPr>
+              <w:fldChar w:fldCharType="begin"/>
+            </w:r>
+            <w:r>
+              <w:rPr>
+                <w:noProof/>
+                <w:webHidden/>
+              </w:rPr>
+              <w:instrText xml:space="preserve"> PAGEREF _Toc211864888 \h </w:instrText>
+            </w:r>
+            <w:r>
+              <w:rPr>
+                <w:noProof/>
+                <w:webHidden/>
+              </w:rPr>
+            </w:r>
+            <w:r>
+              <w:rPr>
+                <w:noProof/>
+                <w:webHidden/>
+              </w:rPr>
+              <w:fldChar w:fldCharType="separate"/>
+            </w:r>
+            <w:r>
+              <w:rPr>
+                <w:noProof/>
+                <w:webHidden/>
+              </w:rPr>
+              <w:t>6</w:t>
+            </w:r>
+            <w:r>
+              <w:rPr>
+                <w:noProof/>
+                <w:webHidden/>
+              </w:rPr>
+              <w:fldChar w:fldCharType="end"/>
+            </w:r>
+          </w:hyperlink>
+        </w:p>
+        <w:p>
+          <w:pPr>
+            <w:pStyle w:val="Verzeichnis1"/>
+            <w:tabs>
+              <w:tab w:val="left" w:pos="440"/>
+              <w:tab w:val="right" w:leader="dot" w:pos="9062"/>
+            </w:tabs>
+            <w:rPr>
+              <w:rFonts w:cstheme="minorBidi"/>
+              <w:noProof/>
+              <w:kern w:val="2"/>
+              <w:sz w:val="24"/>
+              <w:szCs w:val="24"/>
+              <w14:ligatures w14:val="standardContextual"/>
+            </w:rPr>
+          </w:pPr>
+          <w:hyperlink w:anchor="_Toc211864889" w:history="1">
+            <w:r>
+              <w:rPr>
+                <w:rStyle w:val="Hyperlink"/>
+                <w:noProof/>
+              </w:rPr>
+              <w:t>8</w:t>
+            </w:r>
+            <w:r>
+              <w:rPr>
+                <w:rFonts w:cstheme="minorBidi"/>
+                <w:noProof/>
+                <w:kern w:val="2"/>
+                <w:sz w:val="24"/>
+                <w:szCs w:val="24"/>
+                <w14:ligatures w14:val="standardContextual"/>
+              </w:rPr>
+              <w:tab/>
+            </w:r>
+            <w:r>
+              <w:rPr>
+                <w:rStyle w:val="Hyperlink"/>
+                <w:noProof/>
+              </w:rPr>
+              <w:t>Anhang</w:t>
+            </w:r>
+            <w:r>
+              <w:rPr>
+                <w:noProof/>
+                <w:webHidden/>
+              </w:rPr>
+              <w:tab/>
+            </w:r>
+            <w:r>
+              <w:rPr>
+                <w:noProof/>
+                <w:webHidden/>
+              </w:rPr>
+              <w:fldChar w:fldCharType="begin"/>
+            </w:r>
+            <w:r>
+              <w:rPr>
+                <w:noProof/>
+                <w:webHidden/>
+              </w:rPr>
+              <w:instrText xml:space="preserve"> PAGEREF _Toc211864889 \h </w:instrText>
+            </w:r>
+            <w:r>
+              <w:rPr>
+                <w:noProof/>
+                <w:webHidden/>
+              </w:rPr>
+            </w:r>
+            <w:r>
+              <w:rPr>
+                <w:noProof/>
+                <w:webHidden/>
+              </w:rPr>
+              <w:fldChar w:fldCharType="separate"/>
+            </w:r>
+            <w:r>
+              <w:rPr>
+                <w:noProof/>
+                <w:webHidden/>
+              </w:rPr>
+              <w:t>6</w:t>
+            </w:r>
+            <w:r>
+              <w:rPr>
+                <w:noProof/>
+                <w:webHidden/>
+              </w:rPr>
+              <w:fldChar w:fldCharType="end"/>
+            </w:r>
+          </w:hyperlink>
+        </w:p>
+        <w:p>
+          <w:r>
+            <w:fldChar w:fldCharType="end"/>
+          </w:r>
+        </w:p>
+      </w:sdtContent>
+    </w:sdt>
+    <w:p>
+      <w:pPr>
+        <w:rPr>
+          <w:rStyle w:val="berschrift1Zchn"/>
+        </w:rPr>
+      </w:pPr>
+    </w:p>
+    <w:p>
+      <w:pPr>
+        <w:rPr>
+          <w:rStyle w:val="berschrift1Zchn"/>
+        </w:rPr>
+      </w:pPr>
+      <w:r>
+        <w:rPr>
+          <w:rStyle w:val="berschrift1Zchn"/>
+        </w:rPr>
+        <w:br w:type="page"/>
+      </w:r>
+    </w:p>
+    <w:p>
+      <w:pPr>
+        <w:pStyle w:val="berschrift1"/>
+      </w:pPr>
+      <w:bookmarkStart w:id="0" w:name="_Toc211864863"/>
+      <w:r>
+        <w:rPr>
+          <w:rStyle w:val="berschrift1Zchn"/>
+        </w:rPr>
+        <w:lastRenderedPageBreak/>
+        <w:t>Einleitung</w:t>
+      </w:r>
+      <w:bookmarkEnd w:id="0"/>
+    </w:p>
+    <w:p/>
+    <w:p>
+      <w:r>
+        <w:t xml:space="preserve">Das vorliegende Lastenheft enthält die an das </w:t>
+      </w:r>
+      <w:proofErr w:type="gramStart"/>
+      <w:r>
+        <w:t>zu entwickelnde Produkt</w:t>
+      </w:r>
+      <w:proofErr w:type="gramEnd"/>
+      <w:r>
+        <w:t xml:space="preserve"> gestellten funktionalen sowie nicht-funktionalen Anforderungen. Es dient als Basis für die Ausschreibung und Vertragsgestaltung und bildet somit die Vorgabe für die Angebotserstellung. Kommt es zwischen </w:t>
+      </w:r>
+      <w:r>
+        <w:rPr>
+          <w:color w:val="FF4554"/>
+        </w:rPr>
+        <w:t>Auftragnehmer</w:t>
+      </w:r>
+      <w:r>
+        <w:rPr>
+          <w:color w:val="FF4554"/>
+        </w:rPr>
+        <w:t xml:space="preserve"> </w:t>
+      </w:r>
+      <w:r>
+        <w:t xml:space="preserve">und </w:t>
+      </w:r>
+      <w:r>
+        <w:rPr>
+          <w:color w:val="FF4554"/>
+        </w:rPr>
+        <w:t>Auftraggeber</w:t>
+      </w:r>
+      <w:r>
+        <w:rPr>
+          <w:color w:val="FF4554"/>
+        </w:rPr>
+        <w:t xml:space="preserve"> </w:t>
+      </w:r>
+      <w:r>
+        <w:t xml:space="preserve">zu einem Vertragsabschluss, ist das bestehende Lastenheft rechtlich bindend. Mit den Anforderungen werden die Rahmenbedingungen für die Entwicklung festgelegt, </w:t>
+      </w:r>
+      <w:r>
+        <w:rPr>
+          <w:color w:val="FF4554"/>
+        </w:rPr>
+        <w:t>die vo</w:t>
+      </w:r>
+      <w:r>
+        <w:rPr>
+          <w:color w:val="FF4554"/>
+        </w:rPr>
+        <w:t>n dem</w:t>
+      </w:r>
+      <w:r>
+        <w:rPr>
+          <w:color w:val="FF4554"/>
+        </w:rPr>
+        <w:t xml:space="preserve"> </w:t>
+      </w:r>
+      <w:r>
+        <w:rPr>
+          <w:color w:val="FF4554"/>
+        </w:rPr>
+        <w:t>Auftragnehmer</w:t>
+      </w:r>
+      <w:r>
+        <w:rPr>
+          <w:color w:val="FF4554"/>
+        </w:rPr>
+        <w:t xml:space="preserve"> </w:t>
+      </w:r>
+      <w:r>
+        <w:t>im Pflichtenheft detailliert ausgestaltet werden.</w:t>
+      </w:r>
+    </w:p>
+    <w:p/>
+    <w:p>
+      <w:pPr>
+        <w:pStyle w:val="berschrift1"/>
         <w:rPr>
           <w:b/>
           <w:bCs/>
@@ -1057,95 +3681,165 @@
           <w:szCs w:val="28"/>
         </w:rPr>
       </w:pPr>
-      <w:r>
-        <w:rPr>
-          <w:b/>
-          <w:bCs/>
-          <w:sz w:val="28"/>
-          <w:szCs w:val="28"/>
-        </w:rPr>
-        <w:lastRenderedPageBreak/>
-        <w:t>Inhalt</w:t>
-      </w:r>
-    </w:p>
-    <w:p>
-      <w:pPr>
-        <w:rPr>
-          <w:b/>
-          <w:bCs/>
-          <w:sz w:val="28"/>
-          <w:szCs w:val="28"/>
-        </w:rPr>
-      </w:pPr>
-    </w:p>
-    <w:p>
-      <w:pPr>
-        <w:rPr>
-          <w:b/>
-          <w:bCs/>
-        </w:rPr>
-      </w:pPr>
-      <w:r>
-        <w:rPr>
-          <w:b/>
-          <w:bCs/>
-        </w:rPr>
-        <w:t>1 Einleitung</w:t>
-      </w:r>
-    </w:p>
-    <w:p>
-      <w:pPr>
-        <w:rPr>
-          <w:b/>
-          <w:bCs/>
-        </w:rPr>
-      </w:pPr>
-      <w:r>
-        <w:rPr>
-          <w:b/>
-          <w:bCs/>
-        </w:rPr>
-        <w:t>2 Allgemeines</w:t>
-      </w:r>
-    </w:p>
-    <w:p>
-      <w:pPr>
-        <w:ind w:left="113"/>
-      </w:pPr>
-      <w:r>
-        <w:t>2.1 Ziel und Zweck des Dokuments</w:t>
-      </w:r>
-    </w:p>
-    <w:p>
-      <w:pPr>
-        <w:ind w:left="113"/>
-      </w:pPr>
-      <w:r>
-        <w:t>2.2 Ausgangssituation</w:t>
-      </w:r>
-    </w:p>
-    <w:p>
-      <w:pPr>
-        <w:ind w:left="113"/>
-      </w:pPr>
-      <w:r>
-        <w:t>2.3 Projektbezug</w:t>
-      </w:r>
-    </w:p>
-    <w:p>
-      <w:pPr>
-        <w:ind w:left="113"/>
-      </w:pPr>
-      <w:r>
-        <w:t>2.4 Abkürzungen</w:t>
-      </w:r>
-    </w:p>
-    <w:p>
-      <w:pPr>
-        <w:ind w:left="113"/>
-      </w:pPr>
-      <w:r>
-        <w:t>2.5 Verteil</w:t>
+      <w:bookmarkStart w:id="1" w:name="_Toc211864864"/>
+      <w:r>
+        <w:rPr>
+          <w:rStyle w:val="berschrift1Zchn"/>
+        </w:rPr>
+        <w:t>Allgemeines</w:t>
+      </w:r>
+      <w:bookmarkEnd w:id="1"/>
+    </w:p>
+    <w:p>
+      <w:pPr>
+        <w:pStyle w:val="berschrift2"/>
+      </w:pPr>
+      <w:bookmarkStart w:id="2" w:name="_Toc211864865"/>
+      <w:r>
+        <w:t>Ziel und Zweck des Dokuments</w:t>
+      </w:r>
+      <w:bookmarkEnd w:id="2"/>
+    </w:p>
+    <w:p/>
+    <w:p>
+      <w:r>
+        <w:t>Dieses Lastenheft beschreibt ein</w:t>
+      </w:r>
+      <w:r>
+        <w:t xml:space="preserve"> </w:t>
+      </w:r>
+      <w:r>
+        <w:rPr>
+          <w:color w:val="FF4554"/>
+        </w:rPr>
+        <w:t>XXX.</w:t>
+      </w:r>
+    </w:p>
+    <w:p/>
+    <w:p>
+      <w:pPr>
+        <w:pStyle w:val="berschrift2"/>
+      </w:pPr>
+      <w:bookmarkStart w:id="3" w:name="_Toc211864866"/>
+      <w:r>
+        <w:t>Ausgangssituation</w:t>
+      </w:r>
+      <w:bookmarkEnd w:id="3"/>
+    </w:p>
+    <w:p/>
+    <w:p>
+      <w:pPr>
+        <w:rPr>
+          <w:color w:val="FF4554"/>
+        </w:rPr>
+      </w:pPr>
+      <w:r>
+        <w:rPr>
+          <w:color w:val="FF4554"/>
+        </w:rPr>
+        <w:t>An dieser Stelle deutlich machen, warum das Projekt zustande kommt. Welches Problem soll behoben werden? Deutlich machen, warum Handlungsbedarf besteht. Beweggründe reichen von Gesetzesänderungen über Neuprodukte von Konkurrenten bis hin zu technologischen Fortschritten.</w:t>
+      </w:r>
+    </w:p>
+    <w:p/>
+    <w:p>
+      <w:pPr>
+        <w:pStyle w:val="berschrift2"/>
+      </w:pPr>
+      <w:bookmarkStart w:id="4" w:name="_Toc211864867"/>
+      <w:r>
+        <w:t>Projektbezug</w:t>
+      </w:r>
+      <w:bookmarkEnd w:id="4"/>
+    </w:p>
+    <w:p/>
+    <w:p>
+      <w:r>
+        <w:t xml:space="preserve">Das vorliegende Projekt ist ein unabhängiges Projekt/Teilprojekt/Schwesterprojekt des Projekts </w:t>
+      </w:r>
+      <w:r>
+        <w:rPr>
+          <w:color w:val="FF4554"/>
+        </w:rPr>
+        <w:t>X</w:t>
+      </w:r>
+      <w:r>
+        <w:rPr>
+          <w:color w:val="FF4554"/>
+        </w:rPr>
+        <w:t>XX</w:t>
+      </w:r>
+      <w:r>
+        <w:t>.</w:t>
+      </w:r>
+    </w:p>
+    <w:p/>
+    <w:p>
+      <w:pPr>
+        <w:pStyle w:val="berschrift2"/>
+      </w:pPr>
+      <w:bookmarkStart w:id="5" w:name="_Toc211864868"/>
+      <w:r>
+        <w:t>Abkürzungen</w:t>
+      </w:r>
+      <w:bookmarkEnd w:id="5"/>
+    </w:p>
+    <w:p/>
+    <w:p>
+      <w:pPr>
+        <w:rPr>
+          <w:color w:val="FF4554"/>
+        </w:rPr>
+      </w:pPr>
+      <w:r>
+        <w:rPr>
+          <w:color w:val="FF4554"/>
+        </w:rPr>
+        <w:t>[Auflistung aller eingeführten und verwendeten Abkürzungen]</w:t>
+      </w:r>
+    </w:p>
+    <w:p>
+      <w:pPr>
+        <w:rPr>
+          <w:color w:val="FF4554"/>
+        </w:rPr>
+      </w:pPr>
+    </w:p>
+    <w:p>
+      <w:pPr>
+        <w:rPr>
+          <w:color w:val="FF4554"/>
+        </w:rPr>
+      </w:pPr>
+    </w:p>
+    <w:p>
+      <w:pPr>
+        <w:rPr>
+          <w:color w:val="FF4554"/>
+        </w:rPr>
+      </w:pPr>
+    </w:p>
+    <w:p>
+      <w:pPr>
+        <w:rPr>
+          <w:color w:val="FF4554"/>
+        </w:rPr>
+      </w:pPr>
+    </w:p>
+    <w:p>
+      <w:pPr>
+        <w:rPr>
+          <w:color w:val="FF4554"/>
+        </w:rPr>
+      </w:pPr>
+    </w:p>
+    <w:p/>
+    <w:p>
+      <w:pPr>
+        <w:pStyle w:val="berschrift2"/>
+      </w:pPr>
+      <w:bookmarkStart w:id="6" w:name="_Toc211864869"/>
+      <w:r>
+        <w:t>Verteil</w:t>
       </w:r>
       <w:r>
         <w:t>ung</w:t>
@@ -1153,590 +3847,7 @@
       <w:r>
         <w:t xml:space="preserve"> und Freigabe</w:t>
       </w:r>
-    </w:p>
-    <w:p>
-      <w:pPr>
-        <w:rPr>
-          <w:b/>
-          <w:bCs/>
-        </w:rPr>
-      </w:pPr>
-      <w:r>
-        <w:rPr>
-          <w:b/>
-          <w:bCs/>
-        </w:rPr>
-        <w:t>3 Konzept</w:t>
-      </w:r>
-    </w:p>
-    <w:p>
-      <w:pPr>
-        <w:ind w:left="113"/>
-      </w:pPr>
-      <w:r>
-        <w:t>3.1 Ziel(e) de</w:t>
-      </w:r>
-      <w:r>
-        <w:t>r</w:t>
-      </w:r>
-      <w:r>
-        <w:t xml:space="preserve"> </w:t>
-      </w:r>
-      <w:r>
-        <w:t>Anbieter</w:t>
-      </w:r>
-    </w:p>
-    <w:p>
-      <w:pPr>
-        <w:ind w:left="113"/>
-      </w:pPr>
-      <w:r>
-        <w:t>3.2 Ziel(e) und Nutzen de</w:t>
-      </w:r>
-      <w:r>
-        <w:t>r</w:t>
-      </w:r>
-      <w:r>
-        <w:t xml:space="preserve"> </w:t>
-      </w:r>
-      <w:r>
-        <w:t>Anwender</w:t>
-      </w:r>
-    </w:p>
-    <w:p>
-      <w:pPr>
-        <w:ind w:left="113"/>
-      </w:pPr>
-      <w:r>
-        <w:t>3.3 Zielgruppe(n)</w:t>
-      </w:r>
-    </w:p>
-    <w:p>
-      <w:pPr>
-        <w:rPr>
-          <w:b/>
-          <w:bCs/>
-        </w:rPr>
-      </w:pPr>
-      <w:r>
-        <w:rPr>
-          <w:b/>
-          <w:bCs/>
-        </w:rPr>
-        <w:t>4 Funktionale Anforderungen</w:t>
-      </w:r>
-    </w:p>
-    <w:p>
-      <w:pPr>
-        <w:ind w:left="113"/>
-      </w:pPr>
-      <w:r>
-        <w:t>4.1 Anforderung 1</w:t>
-      </w:r>
-    </w:p>
-    <w:p>
-      <w:pPr>
-        <w:ind w:left="113"/>
-      </w:pPr>
-      <w:r>
-        <w:t>4.2 Anforderung 2</w:t>
-      </w:r>
-    </w:p>
-    <w:p>
-      <w:pPr>
-        <w:tabs>
-          <w:tab w:val="left" w:pos="3315"/>
-          <w:tab w:val="left" w:pos="7927"/>
-        </w:tabs>
-        <w:ind w:left="113"/>
-        <w:rPr>
-          <w:b/>
-          <w:bCs/>
-        </w:rPr>
-      </w:pPr>
-      <w:r>
-        <w:t>4.3 Anforderung 3</w:t>
-      </w:r>
-      <w:r>
-        <w:rPr>
-          <w:b/>
-          <w:bCs/>
-        </w:rPr>
-        <w:tab/>
-      </w:r>
-      <w:r>
-        <w:rPr>
-          <w:b/>
-          <w:bCs/>
-        </w:rPr>
-        <w:tab/>
-      </w:r>
-    </w:p>
-    <w:p>
-      <w:pPr>
-        <w:rPr>
-          <w:b/>
-          <w:bCs/>
-        </w:rPr>
-      </w:pPr>
-      <w:r>
-        <w:rPr>
-          <w:b/>
-          <w:bCs/>
-        </w:rPr>
-        <w:t>5 Nichtfunktionale Anforderungen</w:t>
-      </w:r>
-    </w:p>
-    <w:p>
-      <w:pPr>
-        <w:ind w:left="113"/>
-      </w:pPr>
-      <w:r>
-        <w:t>5.1 Allgemeine Anforderungen</w:t>
-      </w:r>
-    </w:p>
-    <w:p>
-      <w:pPr>
-        <w:ind w:left="113"/>
-      </w:pPr>
-      <w:r>
-        <w:t>5.2 Gesetzliche Anforderungen</w:t>
-      </w:r>
-    </w:p>
-    <w:p>
-      <w:pPr>
-        <w:ind w:left="113"/>
-      </w:pPr>
-      <w:r>
-        <w:t>5.3 Technische Anforderungen</w:t>
-      </w:r>
-    </w:p>
-    <w:p>
-      <w:pPr>
-        <w:ind w:left="113"/>
-        <w:rPr>
-          <w:color w:val="FF4554"/>
-        </w:rPr>
-      </w:pPr>
-      <w:r>
-        <w:t xml:space="preserve">5.4 </w:t>
-      </w:r>
-      <w:r>
-        <w:rPr>
-          <w:color w:val="FF4554"/>
-        </w:rPr>
-        <w:t>[weitere nichtfunktionale Anforderungen]</w:t>
-      </w:r>
-    </w:p>
-    <w:p>
-      <w:pPr>
-        <w:rPr>
-          <w:b/>
-          <w:bCs/>
-        </w:rPr>
-      </w:pPr>
-      <w:r>
-        <w:rPr>
-          <w:b/>
-          <w:bCs/>
-        </w:rPr>
-        <w:t>6 Lieferumfang</w:t>
-      </w:r>
-    </w:p>
-    <w:p>
-      <w:pPr>
-        <w:ind w:left="113"/>
-      </w:pPr>
-      <w:r>
-        <w:t>6.1 Lieferumfang</w:t>
-      </w:r>
-    </w:p>
-    <w:p>
-      <w:pPr>
-        <w:ind w:left="113"/>
-      </w:pPr>
-      <w:r>
-        <w:t>6.2 Kosten</w:t>
-      </w:r>
-    </w:p>
-    <w:p>
-      <w:pPr>
-        <w:ind w:left="113"/>
-      </w:pPr>
-      <w:r>
-        <w:t>6.3 Liefertermin</w:t>
-      </w:r>
-    </w:p>
-    <w:p>
-      <w:pPr>
-        <w:ind w:left="113"/>
-      </w:pPr>
-      <w:r>
-        <w:t>6.4 Ansprechstelle und Lieferort</w:t>
-      </w:r>
-    </w:p>
-    <w:p>
-      <w:pPr>
-        <w:rPr>
-          <w:b/>
-          <w:bCs/>
-        </w:rPr>
-      </w:pPr>
-      <w:r>
-        <w:rPr>
-          <w:b/>
-          <w:bCs/>
-        </w:rPr>
-        <w:t>7 Abnahmevoraussetzungen</w:t>
-      </w:r>
-    </w:p>
-    <w:p>
-      <w:pPr>
-        <w:rPr>
-          <w:b/>
-          <w:bCs/>
-        </w:rPr>
-      </w:pPr>
-      <w:r>
-        <w:rPr>
-          <w:b/>
-          <w:bCs/>
-        </w:rPr>
-        <w:t>8 Anhang</w:t>
-      </w:r>
-    </w:p>
-    <w:p>
-      <w:pPr>
-        <w:rPr>
-          <w:b/>
-          <w:bCs/>
-        </w:rPr>
-      </w:pPr>
-    </w:p>
-    <w:p>
-      <w:pPr>
-        <w:rPr>
-          <w:b/>
-          <w:bCs/>
-        </w:rPr>
-      </w:pPr>
-    </w:p>
-    <w:p>
-      <w:pPr>
-        <w:rPr>
-          <w:b/>
-          <w:bCs/>
-        </w:rPr>
-      </w:pPr>
-    </w:p>
-    <w:p>
-      <w:pPr>
-        <w:rPr>
-          <w:b/>
-          <w:bCs/>
-          <w:sz w:val="28"/>
-          <w:szCs w:val="28"/>
-        </w:rPr>
-      </w:pPr>
-      <w:r>
-        <w:rPr>
-          <w:b/>
-          <w:bCs/>
-          <w:sz w:val="28"/>
-          <w:szCs w:val="28"/>
-        </w:rPr>
-        <w:t>1 Einleitung</w:t>
-      </w:r>
-    </w:p>
-    <w:p/>
-    <w:p>
-      <w:r>
-        <w:t xml:space="preserve">Das vorliegende Lastenheft enthält die an das </w:t>
-      </w:r>
-      <w:proofErr w:type="gramStart"/>
-      <w:r>
-        <w:t>zu entwickelnde Produkt</w:t>
-      </w:r>
-      <w:proofErr w:type="gramEnd"/>
-      <w:r>
-        <w:t xml:space="preserve"> gestellten funktionalen sowie nicht-funktionalen Anforderungen. Es dient als Basis für die Ausschreibung und Vertragsgestaltung und bildet somit die Vorgabe für die Angebotserstellung. Kommt es zwischen </w:t>
-      </w:r>
-      <w:r>
-        <w:rPr>
-          <w:color w:val="FF4554"/>
-        </w:rPr>
-        <w:t>Auftragnehmer</w:t>
-      </w:r>
-      <w:r>
-        <w:rPr>
-          <w:color w:val="FF4554"/>
-        </w:rPr>
-        <w:t xml:space="preserve"> </w:t>
-      </w:r>
-      <w:r>
-        <w:t xml:space="preserve">und </w:t>
-      </w:r>
-      <w:r>
-        <w:rPr>
-          <w:color w:val="FF4554"/>
-        </w:rPr>
-        <w:t>Auftraggeber</w:t>
-      </w:r>
-      <w:r>
-        <w:rPr>
-          <w:color w:val="FF4554"/>
-        </w:rPr>
-        <w:t xml:space="preserve"> </w:t>
-      </w:r>
-      <w:r>
-        <w:t xml:space="preserve">zu einem Vertragsabschluss, ist das bestehende Lastenheft rechtlich bindend. Mit den Anforderungen werden die Rahmenbedingungen für die Entwicklung festgelegt, </w:t>
-      </w:r>
-      <w:r>
-        <w:rPr>
-          <w:color w:val="FF4554"/>
-        </w:rPr>
-        <w:t>die vo</w:t>
-      </w:r>
-      <w:r>
-        <w:rPr>
-          <w:color w:val="FF4554"/>
-        </w:rPr>
-        <w:t>n dem</w:t>
-      </w:r>
-      <w:r>
-        <w:rPr>
-          <w:color w:val="FF4554"/>
-        </w:rPr>
-        <w:t xml:space="preserve"> </w:t>
-      </w:r>
-      <w:r>
-        <w:rPr>
-          <w:color w:val="FF4554"/>
-        </w:rPr>
-        <w:t>Auftragnehmer</w:t>
-      </w:r>
-      <w:r>
-        <w:rPr>
-          <w:color w:val="FF4554"/>
-        </w:rPr>
-        <w:t xml:space="preserve"> </w:t>
-      </w:r>
-      <w:r>
-        <w:t>im Pflichtenheft detailliert ausgestaltet werden.</w:t>
-      </w:r>
-    </w:p>
-    <w:p/>
-    <w:p>
-      <w:pPr>
-        <w:rPr>
-          <w:b/>
-          <w:bCs/>
-          <w:sz w:val="28"/>
-          <w:szCs w:val="28"/>
-        </w:rPr>
-      </w:pPr>
-      <w:r>
-        <w:rPr>
-          <w:b/>
-          <w:bCs/>
-          <w:sz w:val="28"/>
-          <w:szCs w:val="28"/>
-        </w:rPr>
-        <w:t>2 Allgemeines</w:t>
-      </w:r>
-    </w:p>
-    <w:p>
-      <w:pPr>
-        <w:rPr>
-          <w:b/>
-          <w:bCs/>
-        </w:rPr>
-      </w:pPr>
-      <w:r>
-        <w:rPr>
-          <w:b/>
-          <w:bCs/>
-        </w:rPr>
-        <w:t>2.1 Ziel und Zweck des Dokuments</w:t>
-      </w:r>
-    </w:p>
-    <w:p/>
-    <w:p>
-      <w:r>
-        <w:t>Dieses Lastenheft beschreibt ein</w:t>
-      </w:r>
-      <w:r>
-        <w:t xml:space="preserve"> </w:t>
-      </w:r>
-      <w:r>
-        <w:rPr>
-          <w:color w:val="FF4554"/>
-        </w:rPr>
-        <w:t>XXX.</w:t>
-      </w:r>
-    </w:p>
-    <w:p/>
-    <w:p>
-      <w:pPr>
-        <w:rPr>
-          <w:b/>
-          <w:bCs/>
-        </w:rPr>
-      </w:pPr>
-      <w:r>
-        <w:rPr>
-          <w:b/>
-          <w:bCs/>
-        </w:rPr>
-        <w:t>2.2 Ausgangssituation</w:t>
-      </w:r>
-    </w:p>
-    <w:p/>
-    <w:p>
-      <w:pPr>
-        <w:rPr>
-          <w:color w:val="FF4554"/>
-        </w:rPr>
-      </w:pPr>
-      <w:r>
-        <w:rPr>
-          <w:color w:val="FF4554"/>
-        </w:rPr>
-        <w:t>An dieser Stelle deutlich machen, warum das Projekt zustande kommt. Welches Problem soll behoben werden? Deutlich machen, warum Handlungsbedarf besteht. Beweggründe reichen von Gesetzesänderungen über Neuprodukte von Konkurrenten bis hin zu technologischen Fortschritten.</w:t>
-      </w:r>
-    </w:p>
-    <w:p/>
-    <w:p>
-      <w:pPr>
-        <w:rPr>
-          <w:b/>
-          <w:bCs/>
-        </w:rPr>
-      </w:pPr>
-      <w:r>
-        <w:rPr>
-          <w:b/>
-          <w:bCs/>
-        </w:rPr>
-        <w:t>2.3 Projektbezug</w:t>
-      </w:r>
-    </w:p>
-    <w:p/>
-    <w:p>
-      <w:r>
-        <w:t xml:space="preserve">Das vorliegende Projekt ist ein unabhängiges Projekt/Teilprojekt/Schwesterprojekt des Projekts </w:t>
-      </w:r>
-      <w:r>
-        <w:rPr>
-          <w:color w:val="FF4554"/>
-        </w:rPr>
-        <w:t>X</w:t>
-      </w:r>
-      <w:r>
-        <w:rPr>
-          <w:color w:val="FF4554"/>
-        </w:rPr>
-        <w:t>XX</w:t>
-      </w:r>
-      <w:r>
-        <w:t>.</w:t>
-      </w:r>
-    </w:p>
-    <w:p/>
-    <w:p>
-      <w:pPr>
-        <w:rPr>
-          <w:b/>
-          <w:bCs/>
-        </w:rPr>
-      </w:pPr>
-      <w:r>
-        <w:rPr>
-          <w:b/>
-          <w:bCs/>
-        </w:rPr>
-        <w:t>2.4 Abkürzungen</w:t>
-      </w:r>
-    </w:p>
-    <w:p/>
-    <w:p>
-      <w:pPr>
-        <w:rPr>
-          <w:color w:val="FF4554"/>
-        </w:rPr>
-      </w:pPr>
-      <w:r>
-        <w:rPr>
-          <w:color w:val="FF4554"/>
-        </w:rPr>
-        <w:t>[Auflistung aller eingeführten und verwendeten Abkürzungen]</w:t>
-      </w:r>
-    </w:p>
-    <w:p>
-      <w:pPr>
-        <w:rPr>
-          <w:color w:val="FF4554"/>
-        </w:rPr>
-      </w:pPr>
-    </w:p>
-    <w:p>
-      <w:pPr>
-        <w:rPr>
-          <w:color w:val="FF4554"/>
-        </w:rPr>
-      </w:pPr>
-    </w:p>
-    <w:p>
-      <w:pPr>
-        <w:rPr>
-          <w:color w:val="FF4554"/>
-        </w:rPr>
-      </w:pPr>
-    </w:p>
-    <w:p>
-      <w:pPr>
-        <w:rPr>
-          <w:color w:val="FF4554"/>
-        </w:rPr>
-      </w:pPr>
-    </w:p>
-    <w:p>
-      <w:pPr>
-        <w:rPr>
-          <w:color w:val="FF4554"/>
-        </w:rPr>
-      </w:pPr>
-    </w:p>
-    <w:p/>
-    <w:p>
-      <w:pPr>
-        <w:rPr>
-          <w:b/>
-          <w:bCs/>
-        </w:rPr>
-      </w:pPr>
-      <w:r>
-        <w:rPr>
-          <w:b/>
-          <w:bCs/>
-        </w:rPr>
-        <w:lastRenderedPageBreak/>
-        <w:t>2.5 Verteil</w:t>
-      </w:r>
-      <w:r>
-        <w:rPr>
-          <w:b/>
-          <w:bCs/>
-        </w:rPr>
-        <w:t>ung</w:t>
-      </w:r>
-      <w:r>
-        <w:rPr>
-          <w:b/>
-          <w:bCs/>
-        </w:rPr>
-        <w:t xml:space="preserve"> und Freigabe</w:t>
-      </w:r>
+      <w:bookmarkEnd w:id="6"/>
     </w:p>
     <w:p/>
     <w:tbl>
@@ -1781,6 +3892,7 @@
                 <w:b/>
                 <w:bCs/>
               </w:rPr>
+              <w:lastRenderedPageBreak/>
               <w:t>Rolle</w:t>
             </w:r>
           </w:p>
@@ -2060,6 +4172,7 @@
     <w:p/>
     <w:p>
       <w:pPr>
+        <w:pStyle w:val="berschrift1"/>
         <w:rPr>
           <w:b/>
           <w:bCs/>
@@ -2067,45 +4180,31 @@
           <w:szCs w:val="28"/>
         </w:rPr>
       </w:pPr>
-      <w:r>
-        <w:rPr>
-          <w:b/>
-          <w:bCs/>
-          <w:sz w:val="28"/>
-          <w:szCs w:val="28"/>
-        </w:rPr>
-        <w:t>3 Konzept</w:t>
-      </w:r>
+      <w:bookmarkStart w:id="7" w:name="_Toc211864870"/>
+      <w:r>
+        <w:rPr>
+          <w:rStyle w:val="berschrift1Zchn"/>
+        </w:rPr>
+        <w:t>Konzept</w:t>
+      </w:r>
+      <w:bookmarkEnd w:id="7"/>
     </w:p>
     <w:p/>
     <w:p>
       <w:pPr>
-        <w:rPr>
-          <w:b/>
-          <w:bCs/>
-        </w:rPr>
-      </w:pPr>
-      <w:r>
-        <w:rPr>
-          <w:b/>
-          <w:bCs/>
-        </w:rPr>
-        <w:t>3.1 Ziel(e) de</w:t>
-      </w:r>
-      <w:r>
-        <w:rPr>
-          <w:b/>
-          <w:bCs/>
-        </w:rPr>
+        <w:pStyle w:val="berschrift2"/>
+      </w:pPr>
+      <w:bookmarkStart w:id="8" w:name="_Toc211864871"/>
+      <w:r>
+        <w:t>Ziel(e) de</w:t>
+      </w:r>
+      <w:r>
         <w:t>r</w:t>
       </w:r>
       <w:r>
-        <w:rPr>
-          <w:b/>
-          <w:bCs/>
-        </w:rPr>
         <w:t xml:space="preserve"> Anbieter</w:t>
       </w:r>
+      <w:bookmarkEnd w:id="8"/>
     </w:p>
     <w:p/>
     <w:p>
@@ -2142,60 +4241,31 @@
     </w:p>
     <w:p>
       <w:pPr>
-        <w:rPr>
-          <w:b/>
-          <w:bCs/>
-        </w:rPr>
-      </w:pPr>
-      <w:r>
-        <w:rPr>
-          <w:b/>
-          <w:bCs/>
-        </w:rPr>
-        <w:t>3.2 Ziel</w:t>
-      </w:r>
-      <w:r>
-        <w:rPr>
-          <w:b/>
-          <w:bCs/>
-        </w:rPr>
+        <w:pStyle w:val="berschrift2"/>
+      </w:pPr>
+      <w:bookmarkStart w:id="9" w:name="_Toc211864872"/>
+      <w:r>
+        <w:t>Ziel</w:t>
+      </w:r>
+      <w:r>
         <w:t>(</w:t>
       </w:r>
       <w:r>
-        <w:rPr>
-          <w:b/>
-          <w:bCs/>
-        </w:rPr>
         <w:t>e</w:t>
       </w:r>
       <w:r>
-        <w:rPr>
-          <w:b/>
-          <w:bCs/>
-        </w:rPr>
         <w:t>)</w:t>
       </w:r>
       <w:r>
-        <w:rPr>
-          <w:b/>
-          <w:bCs/>
-        </w:rPr>
         <w:t xml:space="preserve"> und Nutzen </w:t>
       </w:r>
       <w:r>
-        <w:rPr>
-          <w:b/>
-          <w:bCs/>
-        </w:rPr>
         <w:t xml:space="preserve">der </w:t>
       </w:r>
       <w:r>
-        <w:rPr>
-          <w:b/>
-          <w:bCs/>
-        </w:rPr>
         <w:t>Anwender</w:t>
       </w:r>
+      <w:bookmarkEnd w:id="9"/>
     </w:p>
     <w:p/>
     <w:p>
@@ -2232,18 +4302,13 @@
     <w:p/>
     <w:p>
       <w:pPr>
-        <w:rPr>
-          <w:b/>
-          <w:bCs/>
-        </w:rPr>
-      </w:pPr>
-      <w:r>
-        <w:rPr>
-          <w:b/>
-          <w:bCs/>
-        </w:rPr>
-        <w:t>3.3 Zielgruppe(n)</w:t>
-      </w:r>
+        <w:pStyle w:val="berschrift2"/>
+      </w:pPr>
+      <w:bookmarkStart w:id="10" w:name="_Toc211864873"/>
+      <w:r>
+        <w:t>Zielgruppe(n)</w:t>
+      </w:r>
+      <w:bookmarkEnd w:id="10"/>
     </w:p>
     <w:p/>
     <w:p>
@@ -2286,22 +4351,13 @@
     <w:p/>
     <w:p>
       <w:pPr>
-        <w:rPr>
-          <w:b/>
-          <w:bCs/>
-          <w:sz w:val="28"/>
-          <w:szCs w:val="28"/>
-        </w:rPr>
-      </w:pPr>
-      <w:r>
-        <w:rPr>
-          <w:b/>
-          <w:bCs/>
-          <w:sz w:val="28"/>
-          <w:szCs w:val="28"/>
-        </w:rPr>
-        <w:t>4 Funktionale Anforderungen</w:t>
-      </w:r>
+        <w:pStyle w:val="berschrift1"/>
+      </w:pPr>
+      <w:bookmarkStart w:id="11" w:name="_Toc211864874"/>
+      <w:r>
+        <w:t>Funktionale Anforderungen</w:t>
+      </w:r>
+      <w:bookmarkEnd w:id="11"/>
     </w:p>
     <w:p/>
     <w:p>
@@ -2312,18 +4368,13 @@
     <w:p/>
     <w:p>
       <w:pPr>
-        <w:rPr>
-          <w:b/>
-          <w:bCs/>
-        </w:rPr>
-      </w:pPr>
-      <w:r>
-        <w:rPr>
-          <w:b/>
-          <w:bCs/>
-        </w:rPr>
-        <w:t>4.1 Anforderung 1</w:t>
-      </w:r>
+        <w:pStyle w:val="berschrift2"/>
+      </w:pPr>
+      <w:bookmarkStart w:id="12" w:name="_Toc211864875"/>
+      <w:r>
+        <w:t>Anforderung 1</w:t>
+      </w:r>
+      <w:bookmarkEnd w:id="12"/>
     </w:p>
     <w:p/>
     <w:p>
@@ -2336,24 +4387,20 @@
         <w:rPr>
           <w:color w:val="FF4554"/>
         </w:rPr>
+        <w:lastRenderedPageBreak/>
         <w:t>XXX</w:t>
       </w:r>
     </w:p>
     <w:p/>
     <w:p>
       <w:pPr>
-        <w:rPr>
-          <w:b/>
-          <w:bCs/>
-        </w:rPr>
-      </w:pPr>
-      <w:r>
-        <w:rPr>
-          <w:b/>
-          <w:bCs/>
-        </w:rPr>
-        <w:t>4.2 Anforderung 2</w:t>
-      </w:r>
+        <w:pStyle w:val="berschrift2"/>
+      </w:pPr>
+      <w:bookmarkStart w:id="13" w:name="_Toc211864876"/>
+      <w:r>
+        <w:t>Anforderung 2</w:t>
+      </w:r>
+      <w:bookmarkEnd w:id="13"/>
     </w:p>
     <w:p/>
     <w:p>
@@ -2372,18 +4419,13 @@
     <w:p/>
     <w:p>
       <w:pPr>
-        <w:rPr>
-          <w:b/>
-          <w:bCs/>
-        </w:rPr>
-      </w:pPr>
-      <w:r>
-        <w:rPr>
-          <w:b/>
-          <w:bCs/>
-        </w:rPr>
-        <w:t>4.3 Anforderung 3</w:t>
-      </w:r>
+        <w:pStyle w:val="berschrift2"/>
+      </w:pPr>
+      <w:bookmarkStart w:id="14" w:name="_Toc211864877"/>
+      <w:r>
+        <w:t>Anforderung 3</w:t>
+      </w:r>
+      <w:bookmarkEnd w:id="14"/>
     </w:p>
     <w:p/>
     <w:p>
@@ -2402,18 +4444,13 @@
     <w:p/>
     <w:p>
       <w:pPr>
-        <w:rPr>
-          <w:b/>
-          <w:bCs/>
-        </w:rPr>
-      </w:pPr>
-      <w:r>
-        <w:rPr>
-          <w:b/>
-          <w:bCs/>
-        </w:rPr>
-        <w:t>5 Nichtfunktionale Anforderungen</w:t>
-      </w:r>
+        <w:pStyle w:val="berschrift1"/>
+      </w:pPr>
+      <w:bookmarkStart w:id="15" w:name="_Toc211864878"/>
+      <w:r>
+        <w:t>Nichtfunktionale Anforderungen</w:t>
+      </w:r>
+      <w:bookmarkEnd w:id="15"/>
     </w:p>
     <w:p/>
     <w:p>
@@ -2427,18 +4464,13 @@
     <w:p/>
     <w:p>
       <w:pPr>
-        <w:rPr>
-          <w:b/>
-          <w:bCs/>
-        </w:rPr>
-      </w:pPr>
-      <w:r>
-        <w:rPr>
-          <w:b/>
-          <w:bCs/>
-        </w:rPr>
-        <w:t>5.1 Allgemeine Anforderungen</w:t>
-      </w:r>
+        <w:pStyle w:val="berschrift2"/>
+      </w:pPr>
+      <w:bookmarkStart w:id="16" w:name="_Toc211864879"/>
+      <w:r>
+        <w:t>Allgemeine Anforderungen</w:t>
+      </w:r>
+      <w:bookmarkEnd w:id="16"/>
     </w:p>
     <w:p/>
     <w:p>
@@ -2457,18 +4489,13 @@
     <w:p/>
     <w:p>
       <w:pPr>
-        <w:rPr>
-          <w:b/>
-          <w:bCs/>
-        </w:rPr>
-      </w:pPr>
-      <w:r>
-        <w:rPr>
-          <w:b/>
-          <w:bCs/>
-        </w:rPr>
-        <w:t>5.2 Gesetzliche Anforderungen</w:t>
-      </w:r>
+        <w:pStyle w:val="berschrift2"/>
+      </w:pPr>
+      <w:bookmarkStart w:id="17" w:name="_Toc211864880"/>
+      <w:r>
+        <w:t>Gesetzliche Anforderungen</w:t>
+      </w:r>
+      <w:bookmarkEnd w:id="17"/>
     </w:p>
     <w:p/>
     <w:p>
@@ -2487,18 +4514,13 @@
     <w:p/>
     <w:p>
       <w:pPr>
-        <w:rPr>
-          <w:b/>
-          <w:bCs/>
-        </w:rPr>
-      </w:pPr>
-      <w:r>
-        <w:rPr>
-          <w:b/>
-          <w:bCs/>
-        </w:rPr>
-        <w:t>5.3 Technische Anforderungen</w:t>
-      </w:r>
+        <w:pStyle w:val="berschrift2"/>
+      </w:pPr>
+      <w:bookmarkStart w:id="18" w:name="_Toc211864881"/>
+      <w:r>
+        <w:t>Technische Anforderungen</w:t>
+      </w:r>
+      <w:bookmarkEnd w:id="18"/>
     </w:p>
     <w:p/>
     <w:p>
@@ -2517,30 +4539,62 @@
     <w:p/>
     <w:p>
       <w:pPr>
-        <w:rPr>
-          <w:b/>
-          <w:bCs/>
-        </w:rPr>
-      </w:pPr>
-      <w:r>
-        <w:rPr>
-          <w:b/>
-          <w:bCs/>
-        </w:rPr>
-        <w:t xml:space="preserve">5.4 </w:t>
-      </w:r>
-      <w:r>
-        <w:rPr>
-          <w:b/>
-          <w:bCs/>
+        <w:pStyle w:val="berschrift2"/>
+      </w:pPr>
+      <w:bookmarkStart w:id="19" w:name="_Toc211864882"/>
+      <w:r>
+        <w:t>[weitere nichtfunktionale Anforderungen]</w:t>
+      </w:r>
+      <w:bookmarkEnd w:id="19"/>
+    </w:p>
+    <w:p/>
+    <w:p>
+      <w:pPr>
+        <w:rPr>
           <w:color w:val="FF4554"/>
         </w:rPr>
-        <w:t>[weitere nichtfunktionale Anforderungen]</w:t>
+      </w:pPr>
+      <w:r>
+        <w:rPr>
+          <w:color w:val="FF4554"/>
+        </w:rPr>
+        <w:t>XXX</w:t>
       </w:r>
     </w:p>
     <w:p/>
     <w:p>
       <w:pPr>
+        <w:pStyle w:val="berschrift1"/>
+      </w:pPr>
+      <w:bookmarkStart w:id="20" w:name="_Toc211864883"/>
+      <w:r>
+        <w:t>Lieferumfang</w:t>
+      </w:r>
+      <w:bookmarkEnd w:id="20"/>
+    </w:p>
+    <w:p/>
+    <w:p>
+      <w:r>
+        <w:t xml:space="preserve">So genau wie möglich festhalten, was </w:t>
+      </w:r>
+      <w:r>
+        <w:t>zu welchem Zeitpunkt geliefert werden soll.</w:t>
+      </w:r>
+    </w:p>
+    <w:p/>
+    <w:p>
+      <w:pPr>
+        <w:pStyle w:val="berschrift2"/>
+      </w:pPr>
+      <w:bookmarkStart w:id="21" w:name="_Toc211864884"/>
+      <w:r>
+        <w:t>Lieferumfang</w:t>
+      </w:r>
+      <w:bookmarkEnd w:id="21"/>
+    </w:p>
+    <w:p/>
+    <w:p>
+      <w:pPr>
         <w:rPr>
           <w:color w:val="FF4554"/>
         </w:rPr>
@@ -2549,53 +4603,44 @@
         <w:rPr>
           <w:color w:val="FF4554"/>
         </w:rPr>
-        <w:t>XXX</w:t>
+        <w:t>Was genau soll geliefert werden?</w:t>
       </w:r>
     </w:p>
     <w:p/>
     <w:p>
       <w:pPr>
-        <w:rPr>
-          <w:b/>
-          <w:bCs/>
-          <w:sz w:val="28"/>
-          <w:szCs w:val="28"/>
-        </w:rPr>
-      </w:pPr>
-      <w:r>
-        <w:rPr>
-          <w:b/>
-          <w:bCs/>
-          <w:sz w:val="28"/>
-          <w:szCs w:val="28"/>
-        </w:rPr>
-        <w:t>6 Lieferumfang</w:t>
-      </w:r>
+        <w:pStyle w:val="berschrift2"/>
+      </w:pPr>
+      <w:bookmarkStart w:id="22" w:name="_Toc211864885"/>
+      <w:r>
+        <w:t>Kosten</w:t>
+      </w:r>
+      <w:bookmarkEnd w:id="22"/>
     </w:p>
     <w:p/>
     <w:p>
-      <w:r>
-        <w:t xml:space="preserve">So genau wie möglich festhalten, was </w:t>
-      </w:r>
-      <w:r>
-        <w:t>zu welchem Zeitpunkt geliefert werden soll.</w:t>
+      <w:pPr>
+        <w:rPr>
+          <w:color w:val="FF4554"/>
+        </w:rPr>
+      </w:pPr>
+      <w:r>
+        <w:rPr>
+          <w:color w:val="FF4554"/>
+        </w:rPr>
+        <w:t>Welche Kosten dürfen durch die Lieferung entstehen?</w:t>
       </w:r>
     </w:p>
     <w:p/>
     <w:p>
       <w:pPr>
-        <w:rPr>
-          <w:b/>
-          <w:bCs/>
-        </w:rPr>
-      </w:pPr>
-      <w:r>
-        <w:rPr>
-          <w:b/>
-          <w:bCs/>
-        </w:rPr>
-        <w:t>6.1 Lieferumfang</w:t>
-      </w:r>
+        <w:pStyle w:val="berschrift2"/>
+      </w:pPr>
+      <w:bookmarkStart w:id="23" w:name="_Toc211864886"/>
+      <w:r>
+        <w:t>Liefertermin</w:t>
+      </w:r>
+      <w:bookmarkEnd w:id="23"/>
     </w:p>
     <w:p/>
     <w:p>
@@ -2608,24 +4653,19 @@
         <w:rPr>
           <w:color w:val="FF4554"/>
         </w:rPr>
-        <w:t>Was genau soll geliefert werden?</w:t>
+        <w:t>Wann soll geliefert werden?</w:t>
       </w:r>
     </w:p>
     <w:p/>
     <w:p>
       <w:pPr>
-        <w:rPr>
-          <w:b/>
-          <w:bCs/>
-        </w:rPr>
-      </w:pPr>
-      <w:r>
-        <w:rPr>
-          <w:b/>
-          <w:bCs/>
-        </w:rPr>
-        <w:t>6.2 Kosten</w:t>
-      </w:r>
+        <w:pStyle w:val="berschrift2"/>
+      </w:pPr>
+      <w:bookmarkStart w:id="24" w:name="_Toc211864887"/>
+      <w:r>
+        <w:t>Ansprechstelle und Lieferort</w:t>
+      </w:r>
+      <w:bookmarkEnd w:id="24"/>
     </w:p>
     <w:p/>
     <w:p>
@@ -2638,134 +4678,56 @@
         <w:rPr>
           <w:color w:val="FF4554"/>
         </w:rPr>
-        <w:t>Welche Kosten dürfen durch die Lieferung entstehen?</w:t>
+        <w:t>Wohin soll geliefert werden?</w:t>
       </w:r>
     </w:p>
     <w:p/>
     <w:p>
       <w:pPr>
-        <w:rPr>
-          <w:b/>
-          <w:bCs/>
-        </w:rPr>
-      </w:pPr>
-      <w:r>
-        <w:rPr>
-          <w:b/>
-          <w:bCs/>
-        </w:rPr>
-        <w:t>6.3 Liefertermin</w:t>
+        <w:pStyle w:val="berschrift1"/>
+      </w:pPr>
+      <w:bookmarkStart w:id="25" w:name="_Toc211864888"/>
+      <w:r>
+        <w:t>Abnahmevoraussetzungen</w:t>
+      </w:r>
+      <w:bookmarkEnd w:id="25"/>
+    </w:p>
+    <w:p>
+      <w:pPr>
+        <w:rPr>
+          <w:color w:val="FF4554"/>
+        </w:rPr>
+      </w:pPr>
+    </w:p>
+    <w:p>
+      <w:pPr>
+        <w:rPr>
+          <w:color w:val="FF4554"/>
+        </w:rPr>
+      </w:pPr>
+      <w:r>
+        <w:rPr>
+          <w:color w:val="FF4554"/>
+        </w:rPr>
+        <w:t xml:space="preserve">Welche Anforderungen müssen erfüllt sein, damit das Projekt als abgeschlossen gilt und wer </w:t>
+      </w:r>
+      <w:r>
+        <w:rPr>
+          <w:color w:val="FF4554"/>
+        </w:rPr>
+        <w:t>definiert die Qualität? Gibt es dafür ein Gremium oder eine andere Instanz?</w:t>
       </w:r>
     </w:p>
     <w:p/>
     <w:p>
       <w:pPr>
-        <w:rPr>
-          <w:color w:val="FF4554"/>
-        </w:rPr>
-      </w:pPr>
-      <w:r>
-        <w:rPr>
-          <w:color w:val="FF4554"/>
-        </w:rPr>
-        <w:t>Wann soll geliefert werden?</w:t>
-      </w:r>
-    </w:p>
-    <w:p/>
-    <w:p>
-      <w:pPr>
-        <w:rPr>
-          <w:b/>
-          <w:bCs/>
-        </w:rPr>
-      </w:pPr>
-      <w:r>
-        <w:rPr>
-          <w:b/>
-          <w:bCs/>
-        </w:rPr>
-        <w:t>6.4 Ansprechstelle und Lieferort</w:t>
-      </w:r>
-    </w:p>
-    <w:p/>
-    <w:p>
-      <w:pPr>
-        <w:rPr>
-          <w:color w:val="FF4554"/>
-        </w:rPr>
-      </w:pPr>
-      <w:r>
-        <w:rPr>
-          <w:color w:val="FF4554"/>
-        </w:rPr>
-        <w:t>Wohin soll geliefert werden?</w:t>
-      </w:r>
-    </w:p>
-    <w:p/>
-    <w:p>
-      <w:pPr>
-        <w:rPr>
-          <w:b/>
-          <w:bCs/>
-          <w:sz w:val="28"/>
-          <w:szCs w:val="28"/>
-        </w:rPr>
-      </w:pPr>
-      <w:r>
-        <w:rPr>
-          <w:b/>
-          <w:bCs/>
-          <w:sz w:val="28"/>
-          <w:szCs w:val="28"/>
-        </w:rPr>
-        <w:t>7 Abnahmevoraussetzungen</w:t>
-      </w:r>
-    </w:p>
-    <w:p>
-      <w:pPr>
-        <w:rPr>
-          <w:color w:val="FF4554"/>
-        </w:rPr>
-      </w:pPr>
-    </w:p>
-    <w:p>
-      <w:pPr>
-        <w:rPr>
-          <w:color w:val="FF4554"/>
-        </w:rPr>
-      </w:pPr>
-      <w:r>
-        <w:rPr>
-          <w:color w:val="FF4554"/>
-        </w:rPr>
-        <w:t xml:space="preserve">Welche Anforderungen müssen erfüllt sein, damit das Projekt als abgeschlossen gilt und wer </w:t>
-      </w:r>
-      <w:r>
-        <w:rPr>
-          <w:color w:val="FF4554"/>
-        </w:rPr>
-        <w:t>definiert die Qualität? Gibt es dafür ein Gremium oder eine andere Instanz?</w:t>
-      </w:r>
-    </w:p>
-    <w:p/>
-    <w:p>
-      <w:pPr>
-        <w:rPr>
-          <w:b/>
-          <w:bCs/>
-          <w:sz w:val="28"/>
-          <w:szCs w:val="28"/>
-        </w:rPr>
-      </w:pPr>
-      <w:r>
-        <w:rPr>
-          <w:b/>
-          <w:bCs/>
-          <w:sz w:val="28"/>
-          <w:szCs w:val="28"/>
-        </w:rPr>
-        <w:t>8 Anhang</w:t>
-      </w:r>
+        <w:pStyle w:val="berschrift1"/>
+      </w:pPr>
+      <w:bookmarkStart w:id="26" w:name="_Toc211864889"/>
+      <w:r>
+        <w:t>Anhang</w:t>
+      </w:r>
+      <w:bookmarkEnd w:id="26"/>
     </w:p>
     <w:p/>
     <w:p>
@@ -3298,6 +5260,187 @@
 <file path=word/numbering.xml><?xml version="1.0" encoding="utf-8"?>
 <w:numbering xmlns:wpc="http://schemas.microsoft.com/office/word/2010/wordprocessingCanvas" xmlns:cx="http://schemas.microsoft.com/office/drawing/2014/chartex" xmlns:cx1="http://schemas.microsoft.com/office/drawing/2015/9/8/chartex" xmlns:cx2="http://schemas.microsoft.com/office/drawing/2015/10/21/chartex" xmlns:cx3="http://schemas.microsoft.com/office/drawing/2016/5/9/chartex" xmlns:cx4="http://schemas.microsoft.com/office/drawing/2016/5/10/chartex" xmlns:cx5="http://schemas.microsoft.com/office/drawing/2016/5/11/chartex" xmlns:cx6="http://schemas.microsoft.com/office/drawing/2016/5/12/chartex" xmlns:cx7="http://schemas.microsoft.com/office/drawing/2016/5/13/chartex" xmlns:cx8="http://schemas.microsoft.com/office/drawing/2016/5/14/chartex" xmlns:mc="http://schemas.openxmlformats.org/markup-compatibility/2006" xmlns:aink="http://schemas.microsoft.com/office/drawing/2016/ink" xmlns:am3d="http://schemas.microsoft.com/office/drawing/2017/model3d" xmlns:o="urn:schemas-microsoft-com:office:office" xmlns:oel="http://schemas.microsoft.com/office/2019/extlst" xmlns:r="http://schemas.openxmlformats.org/officeDocument/2006/relationships" xmlns:m="http://schemas.openxmlformats.org/officeDocument/2006/math" xmlns:v="urn:schemas-microsoft-com:vml" xmlns:wp14="http://schemas.microsoft.com/office/word/2010/wordprocessingDrawing" xmlns:wp="http://schemas.openxmlformats.org/drawingml/2006/wordprocessingDrawing" xmlns:w10="urn:schemas-microsoft-com:office:word" xmlns:w="http://schemas.openxmlformats.org/wordprocessingml/2006/main" xmlns:w14="http://schemas.microsoft.com/office/word/2010/wordml" xmlns:w15="http://schemas.microsoft.com/office/word/2012/wordml" xmlns:w16cex="http://schemas.microsoft.com/office/word/2018/wordml/cex" xmlns:w16cid="http://schemas.microsoft.com/office/word/2016/wordml/cid" xmlns:w16="http://schemas.microsoft.com/office/word/2018/wordml" xmlns:w16sdtdh="http://schemas.microsoft.com/office/word/2020/wordml/sdtdatahash" xmlns:w16se="http://schemas.microsoft.com/office/word/2015/wordml/symex" xmlns:wpg="http://schemas.microsoft.com/office/word/2010/wordprocessingGroup" xmlns:wpi="http://schemas.microsoft.com/office/word/2010/wordprocessingInk" xmlns:wne="http://schemas.microsoft.com/office/word/2006/wordml" xmlns:wps="http://schemas.microsoft.com/office/word/2010/wordprocessingShape" mc:Ignorable="w14 w15 w16se w16cid w16 w16cex w16sdtdh wp14">
   <w:abstractNum w:abstractNumId="0" w15:restartNumberingAfterBreak="0">
+    <w:nsid w:val="23C33B53"/>
+    <w:multiLevelType w:val="multilevel"/>
+    <w:tmpl w:val="0407001F"/>
+    <w:lvl w:ilvl="0">
+      <w:start w:val="1"/>
+      <w:numFmt w:val="decimal"/>
+      <w:lvlText w:val="%1."/>
+      <w:lvlJc w:val="left"/>
+      <w:pPr>
+        <w:ind w:left="360" w:hanging="360"/>
+      </w:pPr>
+    </w:lvl>
+    <w:lvl w:ilvl="1">
+      <w:start w:val="1"/>
+      <w:numFmt w:val="decimal"/>
+      <w:lvlText w:val="%1.%2."/>
+      <w:lvlJc w:val="left"/>
+      <w:pPr>
+        <w:ind w:left="792" w:hanging="432"/>
+      </w:pPr>
+    </w:lvl>
+    <w:lvl w:ilvl="2">
+      <w:start w:val="1"/>
+      <w:numFmt w:val="decimal"/>
+      <w:lvlText w:val="%1.%2.%3."/>
+      <w:lvlJc w:val="left"/>
+      <w:pPr>
+        <w:ind w:left="1224" w:hanging="504"/>
+      </w:pPr>
+    </w:lvl>
+    <w:lvl w:ilvl="3">
+      <w:start w:val="1"/>
+      <w:numFmt w:val="decimal"/>
+      <w:lvlText w:val="%1.%2.%3.%4."/>
+      <w:lvlJc w:val="left"/>
+      <w:pPr>
+        <w:ind w:left="1728" w:hanging="648"/>
+      </w:pPr>
+    </w:lvl>
+    <w:lvl w:ilvl="4">
+      <w:start w:val="1"/>
+      <w:numFmt w:val="decimal"/>
+      <w:lvlText w:val="%1.%2.%3.%4.%5."/>
+      <w:lvlJc w:val="left"/>
+      <w:pPr>
+        <w:ind w:left="2232" w:hanging="792"/>
+      </w:pPr>
+    </w:lvl>
+    <w:lvl w:ilvl="5">
+      <w:start w:val="1"/>
+      <w:numFmt w:val="decimal"/>
+      <w:lvlText w:val="%1.%2.%3.%4.%5.%6."/>
+      <w:lvlJc w:val="left"/>
+      <w:pPr>
+        <w:ind w:left="2736" w:hanging="936"/>
+      </w:pPr>
+    </w:lvl>
+    <w:lvl w:ilvl="6">
+      <w:start w:val="1"/>
+      <w:numFmt w:val="decimal"/>
+      <w:lvlText w:val="%1.%2.%3.%4.%5.%6.%7."/>
+      <w:lvlJc w:val="left"/>
+      <w:pPr>
+        <w:ind w:left="3240" w:hanging="1080"/>
+      </w:pPr>
+    </w:lvl>
+    <w:lvl w:ilvl="7">
+      <w:start w:val="1"/>
+      <w:numFmt w:val="decimal"/>
+      <w:lvlText w:val="%1.%2.%3.%4.%5.%6.%7.%8."/>
+      <w:lvlJc w:val="left"/>
+      <w:pPr>
+        <w:ind w:left="3744" w:hanging="1224"/>
+      </w:pPr>
+    </w:lvl>
+    <w:lvl w:ilvl="8">
+      <w:start w:val="1"/>
+      <w:numFmt w:val="decimal"/>
+      <w:lvlText w:val="%1.%2.%3.%4.%5.%6.%7.%8.%9."/>
+      <w:lvlJc w:val="left"/>
+      <w:pPr>
+        <w:ind w:left="4320" w:hanging="1440"/>
+      </w:pPr>
+    </w:lvl>
+  </w:abstractNum>
+  <w:abstractNum w:abstractNumId="1" w15:restartNumberingAfterBreak="0">
+    <w:nsid w:val="66AE60DA"/>
+    <w:multiLevelType w:val="multilevel"/>
+    <w:tmpl w:val="643A779A"/>
+    <w:lvl w:ilvl="0">
+      <w:start w:val="1"/>
+      <w:numFmt w:val="decimal"/>
+      <w:pStyle w:val="berschrift1"/>
+      <w:lvlText w:val="%1"/>
+      <w:lvlJc w:val="left"/>
+      <w:pPr>
+        <w:ind w:left="432" w:hanging="432"/>
+      </w:pPr>
+    </w:lvl>
+    <w:lvl w:ilvl="1">
+      <w:start w:val="1"/>
+      <w:numFmt w:val="decimal"/>
+      <w:pStyle w:val="berschrift2"/>
+      <w:lvlText w:val="%1.%2"/>
+      <w:lvlJc w:val="left"/>
+      <w:pPr>
+        <w:ind w:left="576" w:hanging="576"/>
+      </w:pPr>
+    </w:lvl>
+    <w:lvl w:ilvl="2">
+      <w:start w:val="1"/>
+      <w:numFmt w:val="decimal"/>
+      <w:pStyle w:val="berschrift3"/>
+      <w:lvlText w:val="%1.%2.%3"/>
+      <w:lvlJc w:val="left"/>
+      <w:pPr>
+        <w:ind w:left="720" w:hanging="720"/>
+      </w:pPr>
+    </w:lvl>
+    <w:lvl w:ilvl="3">
+      <w:start w:val="1"/>
+      <w:numFmt w:val="decimal"/>
+      <w:pStyle w:val="berschrift4"/>
+      <w:lvlText w:val="%1.%2.%3.%4"/>
+      <w:lvlJc w:val="left"/>
+      <w:pPr>
+        <w:ind w:left="864" w:hanging="864"/>
+      </w:pPr>
+    </w:lvl>
+    <w:lvl w:ilvl="4">
+      <w:start w:val="1"/>
+      <w:numFmt w:val="decimal"/>
+      <w:pStyle w:val="berschrift5"/>
+      <w:lvlText w:val="%1.%2.%3.%4.%5"/>
+      <w:lvlJc w:val="left"/>
+      <w:pPr>
+        <w:ind w:left="1008" w:hanging="1008"/>
+      </w:pPr>
+    </w:lvl>
+    <w:lvl w:ilvl="5">
+      <w:start w:val="1"/>
+      <w:numFmt w:val="decimal"/>
+      <w:pStyle w:val="berschrift6"/>
+      <w:lvlText w:val="%1.%2.%3.%4.%5.%6"/>
+      <w:lvlJc w:val="left"/>
+      <w:pPr>
+        <w:ind w:left="1152" w:hanging="1152"/>
+      </w:pPr>
+    </w:lvl>
+    <w:lvl w:ilvl="6">
+      <w:start w:val="1"/>
+      <w:numFmt w:val="decimal"/>
+      <w:pStyle w:val="berschrift7"/>
+      <w:lvlText w:val="%1.%2.%3.%4.%5.%6.%7"/>
+      <w:lvlJc w:val="left"/>
+      <w:pPr>
+        <w:ind w:left="1296" w:hanging="1296"/>
+      </w:pPr>
+    </w:lvl>
+    <w:lvl w:ilvl="7">
+      <w:start w:val="1"/>
+      <w:numFmt w:val="decimal"/>
+      <w:pStyle w:val="berschrift8"/>
+      <w:lvlText w:val="%1.%2.%3.%4.%5.%6.%7.%8"/>
+      <w:lvlJc w:val="left"/>
+      <w:pPr>
+        <w:ind w:left="1440" w:hanging="1440"/>
+      </w:pPr>
+    </w:lvl>
+    <w:lvl w:ilvl="8">
+      <w:start w:val="1"/>
+      <w:numFmt w:val="decimal"/>
+      <w:pStyle w:val="berschrift9"/>
+      <w:lvlText w:val="%1.%2.%3.%4.%5.%6.%7.%8.%9"/>
+      <w:lvlJc w:val="left"/>
+      <w:pPr>
+        <w:ind w:left="1584" w:hanging="1584"/>
+      </w:pPr>
+    </w:lvl>
+  </w:abstractNum>
+  <w:abstractNum w:abstractNumId="2" w15:restartNumberingAfterBreak="0">
     <w:nsid w:val="69EA0073"/>
     <w:multiLevelType w:val="hybridMultilevel"/>
     <w:tmpl w:val="BBF060AC"/>
@@ -3411,7 +5554,22 @@
     </w:lvl>
   </w:abstractNum>
   <w:num w:numId="1" w16cid:durableId="2044742092">
+    <w:abstractNumId w:val="2"/>
+  </w:num>
+  <w:num w:numId="2" w16cid:durableId="943802333">
     <w:abstractNumId w:val="0"/>
+  </w:num>
+  <w:num w:numId="3" w16cid:durableId="184028870">
+    <w:abstractNumId w:val="1"/>
+  </w:num>
+  <w:num w:numId="4" w16cid:durableId="2905604">
+    <w:abstractNumId w:val="1"/>
+  </w:num>
+  <w:num w:numId="5" w16cid:durableId="280770453">
+    <w:abstractNumId w:val="1"/>
+  </w:num>
+  <w:num w:numId="6" w16cid:durableId="150996972">
+    <w:abstractNumId w:val="1"/>
   </w:num>
 </w:numbering>
 </file>
@@ -3519,7 +5677,7 @@
     <w:lsdException w:name="Body Text Indent 2" w:semiHidden="1" w:unhideWhenUsed="1"/>
     <w:lsdException w:name="Body Text Indent 3" w:semiHidden="1" w:unhideWhenUsed="1"/>
     <w:lsdException w:name="Block Text" w:semiHidden="1" w:unhideWhenUsed="1"/>
-    <w:lsdException w:name="Hyperlink" w:semiHidden="1" w:uiPriority="0" w:unhideWhenUsed="1"/>
+    <w:lsdException w:name="Hyperlink" w:semiHidden="1" w:unhideWhenUsed="1"/>
     <w:lsdException w:name="FollowedHyperlink" w:semiHidden="1" w:unhideWhenUsed="1"/>
     <w:lsdException w:name="Strong" w:uiPriority="22" w:qFormat="1"/>
     <w:lsdException w:name="Emphasis" w:uiPriority="20" w:qFormat="1"/>
@@ -3822,10 +5980,13 @@
     <w:link w:val="berschrift1Zchn"/>
     <w:uiPriority w:val="9"/>
     <w:qFormat/>
-    <w:rsid w:val="00F4626B"/>
+    <w:rsid w:val="00775BF7"/>
     <w:pPr>
       <w:keepNext/>
       <w:keepLines/>
+      <w:numPr>
+        <w:numId w:val="3"/>
+      </w:numPr>
       <w:spacing w:before="240" w:after="0"/>
       <w:outlineLvl w:val="0"/>
     </w:pPr>
@@ -3834,6 +5995,219 @@
       <w:color w:val="2F5496" w:themeColor="accent1" w:themeShade="BF"/>
       <w:sz w:val="32"/>
       <w:szCs w:val="32"/>
+    </w:rPr>
+  </w:style>
+  <w:style w:type="paragraph" w:styleId="berschrift2">
+    <w:name w:val="heading 2"/>
+    <w:basedOn w:val="Standard"/>
+    <w:next w:val="Standard"/>
+    <w:link w:val="berschrift2Zchn"/>
+    <w:uiPriority w:val="9"/>
+    <w:unhideWhenUsed/>
+    <w:qFormat/>
+    <w:rsid w:val="005A69F6"/>
+    <w:pPr>
+      <w:keepNext/>
+      <w:keepLines/>
+      <w:numPr>
+        <w:ilvl w:val="1"/>
+        <w:numId w:val="3"/>
+      </w:numPr>
+      <w:spacing w:before="40" w:after="0"/>
+      <w:outlineLvl w:val="1"/>
+    </w:pPr>
+    <w:rPr>
+      <w:rFonts w:asciiTheme="majorHAnsi" w:eastAsiaTheme="majorEastAsia" w:hAnsiTheme="majorHAnsi" w:cstheme="majorBidi"/>
+      <w:color w:val="2F5496" w:themeColor="accent1" w:themeShade="BF"/>
+      <w:sz w:val="26"/>
+      <w:szCs w:val="26"/>
+    </w:rPr>
+  </w:style>
+  <w:style w:type="paragraph" w:styleId="berschrift3">
+    <w:name w:val="heading 3"/>
+    <w:basedOn w:val="Standard"/>
+    <w:next w:val="Standard"/>
+    <w:link w:val="berschrift3Zchn"/>
+    <w:uiPriority w:val="9"/>
+    <w:semiHidden/>
+    <w:unhideWhenUsed/>
+    <w:qFormat/>
+    <w:rsid w:val="005A69F6"/>
+    <w:pPr>
+      <w:keepNext/>
+      <w:keepLines/>
+      <w:numPr>
+        <w:ilvl w:val="2"/>
+        <w:numId w:val="3"/>
+      </w:numPr>
+      <w:spacing w:before="40" w:after="0"/>
+      <w:outlineLvl w:val="2"/>
+    </w:pPr>
+    <w:rPr>
+      <w:rFonts w:asciiTheme="majorHAnsi" w:eastAsiaTheme="majorEastAsia" w:hAnsiTheme="majorHAnsi" w:cstheme="majorBidi"/>
+      <w:color w:val="1F3763" w:themeColor="accent1" w:themeShade="7F"/>
+      <w:sz w:val="24"/>
+      <w:szCs w:val="24"/>
+    </w:rPr>
+  </w:style>
+  <w:style w:type="paragraph" w:styleId="berschrift4">
+    <w:name w:val="heading 4"/>
+    <w:basedOn w:val="Standard"/>
+    <w:next w:val="Standard"/>
+    <w:link w:val="berschrift4Zchn"/>
+    <w:uiPriority w:val="9"/>
+    <w:semiHidden/>
+    <w:unhideWhenUsed/>
+    <w:qFormat/>
+    <w:rsid w:val="005A69F6"/>
+    <w:pPr>
+      <w:keepNext/>
+      <w:keepLines/>
+      <w:numPr>
+        <w:ilvl w:val="3"/>
+        <w:numId w:val="3"/>
+      </w:numPr>
+      <w:spacing w:before="40" w:after="0"/>
+      <w:outlineLvl w:val="3"/>
+    </w:pPr>
+    <w:rPr>
+      <w:rFonts w:asciiTheme="majorHAnsi" w:eastAsiaTheme="majorEastAsia" w:hAnsiTheme="majorHAnsi" w:cstheme="majorBidi"/>
+      <w:i/>
+      <w:iCs/>
+      <w:color w:val="2F5496" w:themeColor="accent1" w:themeShade="BF"/>
+    </w:rPr>
+  </w:style>
+  <w:style w:type="paragraph" w:styleId="berschrift5">
+    <w:name w:val="heading 5"/>
+    <w:basedOn w:val="Standard"/>
+    <w:next w:val="Standard"/>
+    <w:link w:val="berschrift5Zchn"/>
+    <w:uiPriority w:val="9"/>
+    <w:semiHidden/>
+    <w:unhideWhenUsed/>
+    <w:qFormat/>
+    <w:rsid w:val="005A69F6"/>
+    <w:pPr>
+      <w:keepNext/>
+      <w:keepLines/>
+      <w:numPr>
+        <w:ilvl w:val="4"/>
+        <w:numId w:val="3"/>
+      </w:numPr>
+      <w:spacing w:before="40" w:after="0"/>
+      <w:outlineLvl w:val="4"/>
+    </w:pPr>
+    <w:rPr>
+      <w:rFonts w:asciiTheme="majorHAnsi" w:eastAsiaTheme="majorEastAsia" w:hAnsiTheme="majorHAnsi" w:cstheme="majorBidi"/>
+      <w:color w:val="2F5496" w:themeColor="accent1" w:themeShade="BF"/>
+    </w:rPr>
+  </w:style>
+  <w:style w:type="paragraph" w:styleId="berschrift6">
+    <w:name w:val="heading 6"/>
+    <w:basedOn w:val="Standard"/>
+    <w:next w:val="Standard"/>
+    <w:link w:val="berschrift6Zchn"/>
+    <w:uiPriority w:val="9"/>
+    <w:semiHidden/>
+    <w:unhideWhenUsed/>
+    <w:qFormat/>
+    <w:rsid w:val="005A69F6"/>
+    <w:pPr>
+      <w:keepNext/>
+      <w:keepLines/>
+      <w:numPr>
+        <w:ilvl w:val="5"/>
+        <w:numId w:val="3"/>
+      </w:numPr>
+      <w:spacing w:before="40" w:after="0"/>
+      <w:outlineLvl w:val="5"/>
+    </w:pPr>
+    <w:rPr>
+      <w:rFonts w:asciiTheme="majorHAnsi" w:eastAsiaTheme="majorEastAsia" w:hAnsiTheme="majorHAnsi" w:cstheme="majorBidi"/>
+      <w:color w:val="1F3763" w:themeColor="accent1" w:themeShade="7F"/>
+    </w:rPr>
+  </w:style>
+  <w:style w:type="paragraph" w:styleId="berschrift7">
+    <w:name w:val="heading 7"/>
+    <w:basedOn w:val="Standard"/>
+    <w:next w:val="Standard"/>
+    <w:link w:val="berschrift7Zchn"/>
+    <w:uiPriority w:val="9"/>
+    <w:semiHidden/>
+    <w:unhideWhenUsed/>
+    <w:qFormat/>
+    <w:rsid w:val="005A69F6"/>
+    <w:pPr>
+      <w:keepNext/>
+      <w:keepLines/>
+      <w:numPr>
+        <w:ilvl w:val="6"/>
+        <w:numId w:val="3"/>
+      </w:numPr>
+      <w:spacing w:before="40" w:after="0"/>
+      <w:outlineLvl w:val="6"/>
+    </w:pPr>
+    <w:rPr>
+      <w:rFonts w:asciiTheme="majorHAnsi" w:eastAsiaTheme="majorEastAsia" w:hAnsiTheme="majorHAnsi" w:cstheme="majorBidi"/>
+      <w:i/>
+      <w:iCs/>
+      <w:color w:val="1F3763" w:themeColor="accent1" w:themeShade="7F"/>
+    </w:rPr>
+  </w:style>
+  <w:style w:type="paragraph" w:styleId="berschrift8">
+    <w:name w:val="heading 8"/>
+    <w:basedOn w:val="Standard"/>
+    <w:next w:val="Standard"/>
+    <w:link w:val="berschrift8Zchn"/>
+    <w:uiPriority w:val="9"/>
+    <w:semiHidden/>
+    <w:unhideWhenUsed/>
+    <w:qFormat/>
+    <w:rsid w:val="005A69F6"/>
+    <w:pPr>
+      <w:keepNext/>
+      <w:keepLines/>
+      <w:numPr>
+        <w:ilvl w:val="7"/>
+        <w:numId w:val="3"/>
+      </w:numPr>
+      <w:spacing w:before="40" w:after="0"/>
+      <w:outlineLvl w:val="7"/>
+    </w:pPr>
+    <w:rPr>
+      <w:rFonts w:asciiTheme="majorHAnsi" w:eastAsiaTheme="majorEastAsia" w:hAnsiTheme="majorHAnsi" w:cstheme="majorBidi"/>
+      <w:color w:val="272727" w:themeColor="text1" w:themeTint="D8"/>
+      <w:sz w:val="21"/>
+      <w:szCs w:val="21"/>
+    </w:rPr>
+  </w:style>
+  <w:style w:type="paragraph" w:styleId="berschrift9">
+    <w:name w:val="heading 9"/>
+    <w:basedOn w:val="Standard"/>
+    <w:next w:val="Standard"/>
+    <w:link w:val="berschrift9Zchn"/>
+    <w:uiPriority w:val="9"/>
+    <w:semiHidden/>
+    <w:unhideWhenUsed/>
+    <w:qFormat/>
+    <w:rsid w:val="005A69F6"/>
+    <w:pPr>
+      <w:keepNext/>
+      <w:keepLines/>
+      <w:numPr>
+        <w:ilvl w:val="8"/>
+        <w:numId w:val="3"/>
+      </w:numPr>
+      <w:spacing w:before="40" w:after="0"/>
+      <w:outlineLvl w:val="8"/>
+    </w:pPr>
+    <w:rPr>
+      <w:rFonts w:asciiTheme="majorHAnsi" w:eastAsiaTheme="majorEastAsia" w:hAnsiTheme="majorHAnsi" w:cstheme="majorBidi"/>
+      <w:i/>
+      <w:iCs/>
+      <w:color w:val="272727" w:themeColor="text1" w:themeTint="D8"/>
+      <w:sz w:val="21"/>
+      <w:szCs w:val="21"/>
     </w:rPr>
   </w:style>
   <w:style w:type="character" w:default="1" w:styleId="Absatz-Standardschriftart">
@@ -3931,7 +6305,7 @@
     <w:basedOn w:val="Absatz-Standardschriftart"/>
     <w:link w:val="berschrift1"/>
     <w:uiPriority w:val="9"/>
-    <w:rsid w:val="00F4626B"/>
+    <w:rsid w:val="00775BF7"/>
     <w:rPr>
       <w:rFonts w:asciiTheme="majorHAnsi" w:eastAsiaTheme="majorEastAsia" w:hAnsiTheme="majorHAnsi" w:cstheme="majorBidi"/>
       <w:color w:val="2F5496" w:themeColor="accent1" w:themeShade="BF"/>
@@ -4006,6 +6380,7 @@
   </w:style>
   <w:style w:type="character" w:styleId="Hyperlink">
     <w:name w:val="Hyperlink"/>
+    <w:uiPriority w:val="99"/>
     <w:rsid w:val="004F4351"/>
     <w:rPr>
       <w:color w:val="0000FF"/>
@@ -4022,6 +6397,126 @@
     <w:rPr>
       <w:color w:val="605E5C"/>
       <w:shd w:val="clear" w:color="auto" w:fill="E1DFDD"/>
+    </w:rPr>
+  </w:style>
+  <w:style w:type="paragraph" w:styleId="Listenabsatz">
+    <w:name w:val="List Paragraph"/>
+    <w:basedOn w:val="Standard"/>
+    <w:uiPriority w:val="34"/>
+    <w:qFormat/>
+    <w:rsid w:val="005A69F6"/>
+    <w:pPr>
+      <w:ind w:left="720"/>
+      <w:contextualSpacing/>
+    </w:pPr>
+  </w:style>
+  <w:style w:type="character" w:customStyle="1" w:styleId="berschrift2Zchn">
+    <w:name w:val="Überschrift 2 Zchn"/>
+    <w:basedOn w:val="Absatz-Standardschriftart"/>
+    <w:link w:val="berschrift2"/>
+    <w:uiPriority w:val="9"/>
+    <w:rsid w:val="005A69F6"/>
+    <w:rPr>
+      <w:rFonts w:asciiTheme="majorHAnsi" w:eastAsiaTheme="majorEastAsia" w:hAnsiTheme="majorHAnsi" w:cstheme="majorBidi"/>
+      <w:color w:val="2F5496" w:themeColor="accent1" w:themeShade="BF"/>
+      <w:sz w:val="26"/>
+      <w:szCs w:val="26"/>
+    </w:rPr>
+  </w:style>
+  <w:style w:type="character" w:customStyle="1" w:styleId="berschrift3Zchn">
+    <w:name w:val="Überschrift 3 Zchn"/>
+    <w:basedOn w:val="Absatz-Standardschriftart"/>
+    <w:link w:val="berschrift3"/>
+    <w:uiPriority w:val="9"/>
+    <w:semiHidden/>
+    <w:rsid w:val="005A69F6"/>
+    <w:rPr>
+      <w:rFonts w:asciiTheme="majorHAnsi" w:eastAsiaTheme="majorEastAsia" w:hAnsiTheme="majorHAnsi" w:cstheme="majorBidi"/>
+      <w:color w:val="1F3763" w:themeColor="accent1" w:themeShade="7F"/>
+      <w:sz w:val="24"/>
+      <w:szCs w:val="24"/>
+    </w:rPr>
+  </w:style>
+  <w:style w:type="character" w:customStyle="1" w:styleId="berschrift4Zchn">
+    <w:name w:val="Überschrift 4 Zchn"/>
+    <w:basedOn w:val="Absatz-Standardschriftart"/>
+    <w:link w:val="berschrift4"/>
+    <w:uiPriority w:val="9"/>
+    <w:semiHidden/>
+    <w:rsid w:val="005A69F6"/>
+    <w:rPr>
+      <w:rFonts w:asciiTheme="majorHAnsi" w:eastAsiaTheme="majorEastAsia" w:hAnsiTheme="majorHAnsi" w:cstheme="majorBidi"/>
+      <w:i/>
+      <w:iCs/>
+      <w:color w:val="2F5496" w:themeColor="accent1" w:themeShade="BF"/>
+    </w:rPr>
+  </w:style>
+  <w:style w:type="character" w:customStyle="1" w:styleId="berschrift5Zchn">
+    <w:name w:val="Überschrift 5 Zchn"/>
+    <w:basedOn w:val="Absatz-Standardschriftart"/>
+    <w:link w:val="berschrift5"/>
+    <w:uiPriority w:val="9"/>
+    <w:semiHidden/>
+    <w:rsid w:val="005A69F6"/>
+    <w:rPr>
+      <w:rFonts w:asciiTheme="majorHAnsi" w:eastAsiaTheme="majorEastAsia" w:hAnsiTheme="majorHAnsi" w:cstheme="majorBidi"/>
+      <w:color w:val="2F5496" w:themeColor="accent1" w:themeShade="BF"/>
+    </w:rPr>
+  </w:style>
+  <w:style w:type="character" w:customStyle="1" w:styleId="berschrift6Zchn">
+    <w:name w:val="Überschrift 6 Zchn"/>
+    <w:basedOn w:val="Absatz-Standardschriftart"/>
+    <w:link w:val="berschrift6"/>
+    <w:uiPriority w:val="9"/>
+    <w:semiHidden/>
+    <w:rsid w:val="005A69F6"/>
+    <w:rPr>
+      <w:rFonts w:asciiTheme="majorHAnsi" w:eastAsiaTheme="majorEastAsia" w:hAnsiTheme="majorHAnsi" w:cstheme="majorBidi"/>
+      <w:color w:val="1F3763" w:themeColor="accent1" w:themeShade="7F"/>
+    </w:rPr>
+  </w:style>
+  <w:style w:type="character" w:customStyle="1" w:styleId="berschrift7Zchn">
+    <w:name w:val="Überschrift 7 Zchn"/>
+    <w:basedOn w:val="Absatz-Standardschriftart"/>
+    <w:link w:val="berschrift7"/>
+    <w:uiPriority w:val="9"/>
+    <w:semiHidden/>
+    <w:rsid w:val="005A69F6"/>
+    <w:rPr>
+      <w:rFonts w:asciiTheme="majorHAnsi" w:eastAsiaTheme="majorEastAsia" w:hAnsiTheme="majorHAnsi" w:cstheme="majorBidi"/>
+      <w:i/>
+      <w:iCs/>
+      <w:color w:val="1F3763" w:themeColor="accent1" w:themeShade="7F"/>
+    </w:rPr>
+  </w:style>
+  <w:style w:type="character" w:customStyle="1" w:styleId="berschrift8Zchn">
+    <w:name w:val="Überschrift 8 Zchn"/>
+    <w:basedOn w:val="Absatz-Standardschriftart"/>
+    <w:link w:val="berschrift8"/>
+    <w:uiPriority w:val="9"/>
+    <w:semiHidden/>
+    <w:rsid w:val="005A69F6"/>
+    <w:rPr>
+      <w:rFonts w:asciiTheme="majorHAnsi" w:eastAsiaTheme="majorEastAsia" w:hAnsiTheme="majorHAnsi" w:cstheme="majorBidi"/>
+      <w:color w:val="272727" w:themeColor="text1" w:themeTint="D8"/>
+      <w:sz w:val="21"/>
+      <w:szCs w:val="21"/>
+    </w:rPr>
+  </w:style>
+  <w:style w:type="character" w:customStyle="1" w:styleId="berschrift9Zchn">
+    <w:name w:val="Überschrift 9 Zchn"/>
+    <w:basedOn w:val="Absatz-Standardschriftart"/>
+    <w:link w:val="berschrift9"/>
+    <w:uiPriority w:val="9"/>
+    <w:semiHidden/>
+    <w:rsid w:val="005A69F6"/>
+    <w:rPr>
+      <w:rFonts w:asciiTheme="majorHAnsi" w:eastAsiaTheme="majorEastAsia" w:hAnsiTheme="majorHAnsi" w:cstheme="majorBidi"/>
+      <w:i/>
+      <w:iCs/>
+      <w:color w:val="272727" w:themeColor="text1" w:themeTint="D8"/>
+      <w:sz w:val="21"/>
+      <w:szCs w:val="21"/>
     </w:rPr>
   </w:style>
 </w:styles>
@@ -4323,6 +6818,10 @@
 </file>
 
 <file path=customXml/item1.xml><?xml version="1.0" encoding="utf-8"?>
+<b:Sources xmlns:b="http://schemas.openxmlformats.org/officeDocument/2006/bibliography" xmlns="http://schemas.openxmlformats.org/officeDocument/2006/bibliography" SelectedStyle="\APASixthEditionOfficeOnline.xsl" StyleName="APA" Version="6"/>
+</file>
+
+<file path=customXml/item2.xml><?xml version="1.0" encoding="utf-8"?>
 <?mso-contentType ?>
 <FormTemplates xmlns="http://schemas.microsoft.com/sharepoint/v3/contenttype/forms">
   <Display>DocumentLibraryForm</Display>
@@ -4331,7 +6830,7 @@
 </FormTemplates>
 </file>
 
-<file path=customXml/item2.xml><?xml version="1.0" encoding="utf-8"?>
+<file path=customXml/item3.xml><?xml version="1.0" encoding="utf-8"?>
 <ct:contentTypeSchema xmlns:ct="http://schemas.microsoft.com/office/2006/metadata/contentType" xmlns:ma="http://schemas.microsoft.com/office/2006/metadata/properties/metaAttributes" ct:_="" ma:_="" ma:contentTypeName="Document" ma:contentTypeID="0x010100B2B2414F51209C4889A77C83DFC13516" ma:contentTypeVersion="22" ma:contentTypeDescription="Create a new document." ma:contentTypeScope="" ma:versionID="f2557d2f29a3839f6092d2cfd553b44b">
   <xsd:schema xmlns:xsd="http://www.w3.org/2001/XMLSchema" xmlns:xs="http://www.w3.org/2001/XMLSchema" xmlns:p="http://schemas.microsoft.com/office/2006/metadata/properties" xmlns:ns1="http://schemas.microsoft.com/sharepoint/v3" xmlns:ns2="d8713921-ea06-4982-babe-663e602d233a" xmlns:ns3="8cf8b716-41e7-4309-ade8-e958aed37dc5" targetNamespace="http://schemas.microsoft.com/office/2006/metadata/properties" ma:root="true" ma:fieldsID="a4560fbd7b0d466bf88880b7e5e2fef7" ns1:_="" ns2:_="" ns3:_="">
     <xsd:import namespace="http://schemas.microsoft.com/sharepoint/v3"/>
@@ -4609,7 +7108,7 @@
 </ct:contentTypeSchema>
 </file>
 
-<file path=customXml/item3.xml><?xml version="1.0" encoding="utf-8"?>
+<file path=customXml/item4.xml><?xml version="1.0" encoding="utf-8"?>
 <p:properties xmlns:p="http://schemas.microsoft.com/office/2006/metadata/properties" xmlns:xsi="http://www.w3.org/2001/XMLSchema-instance" xmlns:pc="http://schemas.microsoft.com/office/infopath/2007/PartnerControls">
   <documentManagement>
     <lcf76f155ced4ddcb4097134ff3c332f xmlns="d8713921-ea06-4982-babe-663e602d233a">
@@ -4622,11 +7121,15 @@
 </p:properties>
 </file>
 
-<file path=customXml/item4.xml><?xml version="1.0" encoding="utf-8"?>
-<b:Sources xmlns:b="http://schemas.openxmlformats.org/officeDocument/2006/bibliography" xmlns="http://schemas.openxmlformats.org/officeDocument/2006/bibliography" SelectedStyle="\APASixthEditionOfficeOnline.xsl" StyleName="APA" Version="6"/>
+<file path=customXml/itemProps1.xml><?xml version="1.0" encoding="utf-8"?>
+<ds:datastoreItem xmlns:ds="http://schemas.openxmlformats.org/officeDocument/2006/customXml" ds:itemID="{0D331028-3AD1-4AB7-9564-A7FD34C62E1F}">
+  <ds:schemaRefs>
+    <ds:schemaRef ds:uri="http://schemas.openxmlformats.org/officeDocument/2006/bibliography"/>
+  </ds:schemaRefs>
+</ds:datastoreItem>
 </file>
 
-<file path=customXml/itemProps1.xml><?xml version="1.0" encoding="utf-8"?>
+<file path=customXml/itemProps2.xml><?xml version="1.0" encoding="utf-8"?>
 <ds:datastoreItem xmlns:ds="http://schemas.openxmlformats.org/officeDocument/2006/customXml" ds:itemID="{E5FB441C-543F-49EF-B482-DCE4E5826BDD}">
   <ds:schemaRefs>
     <ds:schemaRef ds:uri="http://schemas.microsoft.com/sharepoint/v3/contenttype/forms"/>
@@ -4634,7 +7137,7 @@
 </ds:datastoreItem>
 </file>
 
-<file path=customXml/itemProps2.xml><?xml version="1.0" encoding="utf-8"?>
+<file path=customXml/itemProps3.xml><?xml version="1.0" encoding="utf-8"?>
 <ds:datastoreItem xmlns:ds="http://schemas.openxmlformats.org/officeDocument/2006/customXml" ds:itemID="{575CA5DB-7D72-48EE-8CE9-6B4B99122616}">
   <ds:schemaRefs>
     <ds:schemaRef ds:uri="http://schemas.microsoft.com/office/2006/metadata/contentType"/>
@@ -4654,7 +7157,7 @@
 </ds:datastoreItem>
 </file>
 
-<file path=customXml/itemProps3.xml><?xml version="1.0" encoding="utf-8"?>
+<file path=customXml/itemProps4.xml><?xml version="1.0" encoding="utf-8"?>
 <ds:datastoreItem xmlns:ds="http://schemas.openxmlformats.org/officeDocument/2006/customXml" ds:itemID="{82190911-41C4-4D06-B794-349FD0AFF145}">
   <ds:schemaRefs>
     <ds:schemaRef ds:uri="http://schemas.microsoft.com/office/2006/metadata/properties"/>
@@ -4664,12 +7167,4 @@
     <ds:schemaRef ds:uri="http://schemas.microsoft.com/sharepoint/v3"/>
   </ds:schemaRefs>
 </ds:datastoreItem>
-</file>
-
-<file path=customXml/itemProps4.xml><?xml version="1.0" encoding="utf-8"?>
-<ds:datastoreItem xmlns:ds="http://schemas.openxmlformats.org/officeDocument/2006/customXml" ds:itemID="{0D331028-3AD1-4AB7-9564-A7FD34C62E1F}">
-  <ds:schemaRefs>
-    <ds:schemaRef ds:uri="http://schemas.openxmlformats.org/officeDocument/2006/bibliography"/>
-  </ds:schemaRefs>
-</ds:datastoreItem>
 </file>
</xml_diff>